<commit_message>
Added Dockerfile for cart service.
</commit_message>
<xml_diff>
--- a/doc/Deployment Notes.docx
+++ b/doc/Deployment Notes.docx
@@ -225,6 +225,7 @@
     <w:p>
       <w:pPr>
         <w:rPr>
+          <w:b/>
           <w:noProof/>
           <w:lang w:eastAsia="en-IE"/>
         </w:rPr>
@@ -235,10 +236,10 @@
           <w:lang w:eastAsia="en-IE"/>
         </w:rPr>
         <w:drawing>
-          <wp:inline distT="0" distB="0" distL="0" distR="0" wp14:anchorId="3FB244EB" wp14:editId="2A695B9D">
-            <wp:extent cx="7155164" cy="262393"/>
-            <wp:effectExtent l="0" t="0" r="0" b="4445"/>
-            <wp:docPr id="4" name="Picture 4"/>
+          <wp:inline distT="0" distB="0" distL="0" distR="0" wp14:anchorId="205B349D" wp14:editId="611AABE0">
+            <wp:extent cx="4229100" cy="1152525"/>
+            <wp:effectExtent l="0" t="0" r="0" b="9525"/>
+            <wp:docPr id="7" name="Picture 7"/>
             <wp:cNvGraphicFramePr>
               <a:graphicFrameLocks xmlns:a="http://schemas.openxmlformats.org/drawingml/2006/main" noChangeAspect="1"/>
             </wp:cNvGraphicFramePr>
@@ -258,7 +259,7 @@
                   <pic:spPr>
                     <a:xfrm>
                       <a:off x="0" y="0"/>
-                      <a:ext cx="7481171" cy="274348"/>
+                      <a:ext cx="4229100" cy="1152525"/>
                     </a:xfrm>
                     <a:prstGeom prst="rect">
                       <a:avLst/>
@@ -274,24 +275,88 @@
     <w:p>
       <w:pPr>
         <w:rPr>
-          <w:noProof/>
-          <w:lang w:eastAsia="en-IE"/>
-        </w:rPr>
-      </w:pPr>
-    </w:p>
-    <w:p>
-      <w:pPr>
-        <w:rPr>
-          <w:noProof/>
-          <w:lang w:eastAsia="en-IE"/>
-        </w:rPr>
-      </w:pPr>
-      <w:r>
-        <w:rPr>
-          <w:noProof/>
-          <w:lang w:eastAsia="en-IE"/>
-        </w:rPr>
-        <w:t>Test it’s running:</w:t>
+          <w:b/>
+          <w:noProof/>
+          <w:lang w:eastAsia="en-IE"/>
+        </w:rPr>
+      </w:pPr>
+    </w:p>
+    <w:p>
+      <w:pPr>
+        <w:rPr>
+          <w:b/>
+          <w:noProof/>
+          <w:lang w:eastAsia="en-IE"/>
+        </w:rPr>
+      </w:pPr>
+    </w:p>
+    <w:p>
+      <w:pPr>
+        <w:rPr>
+          <w:b/>
+          <w:noProof/>
+          <w:lang w:eastAsia="en-IE"/>
+        </w:rPr>
+      </w:pPr>
+    </w:p>
+    <w:p>
+      <w:pPr>
+        <w:rPr>
+          <w:b/>
+          <w:noProof/>
+          <w:lang w:eastAsia="en-IE"/>
+        </w:rPr>
+      </w:pPr>
+    </w:p>
+    <w:p>
+      <w:pPr>
+        <w:rPr>
+          <w:b/>
+          <w:noProof/>
+          <w:lang w:eastAsia="en-IE"/>
+        </w:rPr>
+      </w:pPr>
+    </w:p>
+    <w:p>
+      <w:pPr>
+        <w:rPr>
+          <w:b/>
+          <w:noProof/>
+          <w:lang w:eastAsia="en-IE"/>
+        </w:rPr>
+      </w:pPr>
+    </w:p>
+    <w:p>
+      <w:pPr>
+        <w:rPr>
+          <w:b/>
+          <w:noProof/>
+          <w:lang w:eastAsia="en-IE"/>
+        </w:rPr>
+      </w:pPr>
+      <w:r>
+        <w:rPr>
+          <w:b/>
+          <w:noProof/>
+          <w:lang w:eastAsia="en-IE"/>
+        </w:rPr>
+        <w:lastRenderedPageBreak/>
+        <w:t>Running the Image</w:t>
+      </w:r>
+    </w:p>
+    <w:p>
+      <w:pPr>
+        <w:rPr>
+          <w:noProof/>
+          <w:lang w:eastAsia="en-IE"/>
+        </w:rPr>
+      </w:pPr>
+      <w:r>
+        <w:rPr>
+          <w:noProof/>
+          <w:lang w:eastAsia="en-IE"/>
+        </w:rPr>
+        <w:t>Run the following command:</w:t>
       </w:r>
     </w:p>
     <w:p>
@@ -307,10 +372,10 @@
           <w:lang w:eastAsia="en-IE"/>
         </w:rPr>
         <w:drawing>
-          <wp:inline distT="0" distB="0" distL="0" distR="0" wp14:anchorId="4D4884B1" wp14:editId="128B9B5E">
-            <wp:extent cx="5731510" cy="1934210"/>
-            <wp:effectExtent l="0" t="0" r="2540" b="8890"/>
-            <wp:docPr id="5" name="Picture 5"/>
+          <wp:inline distT="0" distB="0" distL="0" distR="0" wp14:anchorId="3FB244EB" wp14:editId="2A695B9D">
+            <wp:extent cx="7155164" cy="262393"/>
+            <wp:effectExtent l="0" t="0" r="0" b="4445"/>
+            <wp:docPr id="4" name="Picture 4"/>
             <wp:cNvGraphicFramePr>
               <a:graphicFrameLocks xmlns:a="http://schemas.openxmlformats.org/drawingml/2006/main" noChangeAspect="1"/>
             </wp:cNvGraphicFramePr>
@@ -330,6 +395,78 @@
                   <pic:spPr>
                     <a:xfrm>
                       <a:off x="0" y="0"/>
+                      <a:ext cx="7481171" cy="274348"/>
+                    </a:xfrm>
+                    <a:prstGeom prst="rect">
+                      <a:avLst/>
+                    </a:prstGeom>
+                  </pic:spPr>
+                </pic:pic>
+              </a:graphicData>
+            </a:graphic>
+          </wp:inline>
+        </w:drawing>
+      </w:r>
+    </w:p>
+    <w:p>
+      <w:pPr>
+        <w:rPr>
+          <w:noProof/>
+          <w:lang w:eastAsia="en-IE"/>
+        </w:rPr>
+      </w:pPr>
+    </w:p>
+    <w:p>
+      <w:pPr>
+        <w:rPr>
+          <w:noProof/>
+          <w:lang w:eastAsia="en-IE"/>
+        </w:rPr>
+      </w:pPr>
+      <w:r>
+        <w:rPr>
+          <w:noProof/>
+          <w:lang w:eastAsia="en-IE"/>
+        </w:rPr>
+        <w:t>Test it’s running:</w:t>
+      </w:r>
+    </w:p>
+    <w:p>
+      <w:pPr>
+        <w:rPr>
+          <w:noProof/>
+          <w:lang w:eastAsia="en-IE"/>
+        </w:rPr>
+      </w:pPr>
+      <w:r>
+        <w:rPr>
+          <w:noProof/>
+          <w:lang w:eastAsia="en-IE"/>
+        </w:rPr>
+        <w:drawing>
+          <wp:inline distT="0" distB="0" distL="0" distR="0" wp14:anchorId="4D4884B1" wp14:editId="128B9B5E">
+            <wp:extent cx="5731510" cy="1934210"/>
+            <wp:effectExtent l="0" t="0" r="2540" b="8890"/>
+            <wp:docPr id="5" name="Picture 5"/>
+            <wp:cNvGraphicFramePr>
+              <a:graphicFrameLocks xmlns:a="http://schemas.openxmlformats.org/drawingml/2006/main" noChangeAspect="1"/>
+            </wp:cNvGraphicFramePr>
+            <a:graphic xmlns:a="http://schemas.openxmlformats.org/drawingml/2006/main">
+              <a:graphicData uri="http://schemas.openxmlformats.org/drawingml/2006/picture">
+                <pic:pic xmlns:pic="http://schemas.openxmlformats.org/drawingml/2006/picture">
+                  <pic:nvPicPr>
+                    <pic:cNvPr id="1" name=""/>
+                    <pic:cNvPicPr/>
+                  </pic:nvPicPr>
+                  <pic:blipFill>
+                    <a:blip r:embed="rId10"/>
+                    <a:stretch>
+                      <a:fillRect/>
+                    </a:stretch>
+                  </pic:blipFill>
+                  <pic:spPr>
+                    <a:xfrm>
+                      <a:off x="0" y="0"/>
                       <a:ext cx="5731510" cy="1934210"/>
                     </a:xfrm>
                     <a:prstGeom prst="rect">
@@ -357,7 +494,6 @@
           <w:noProof/>
           <w:lang w:eastAsia="en-IE"/>
         </w:rPr>
-        <w:lastRenderedPageBreak/>
         <w:t>Docker Image Deployment to DockerHub</w:t>
       </w:r>
     </w:p>
@@ -375,7 +511,7 @@
         </w:rPr>
         <w:t xml:space="preserve">Ref: </w:t>
       </w:r>
-      <w:hyperlink r:id="rId10" w:history="1">
+      <w:hyperlink r:id="rId11" w:history="1">
         <w:r>
           <w:rPr>
             <w:rStyle w:val="Hyperlink"/>
@@ -421,7 +557,7 @@
                     <pic:cNvPicPr/>
                   </pic:nvPicPr>
                   <pic:blipFill>
-                    <a:blip r:embed="rId11"/>
+                    <a:blip r:embed="rId12"/>
                     <a:stretch>
                       <a:fillRect/>
                     </a:stretch>
@@ -472,7 +608,7 @@
         </w:rPr>
         <w:t xml:space="preserve"> - </w:t>
       </w:r>
-      <w:hyperlink r:id="rId12" w:history="1">
+      <w:hyperlink r:id="rId13" w:history="1">
         <w:r>
           <w:rPr>
             <w:rStyle w:val="Hyperlink"/>
@@ -518,222 +654,279 @@
         </w:rPr>
         <w:t xml:space="preserve"> for username</w:t>
       </w:r>
+    </w:p>
+    <w:p>
+      <w:pPr>
+        <w:rPr>
+          <w:noProof/>
+          <w:lang w:eastAsia="en-IE"/>
+        </w:rPr>
+      </w:pPr>
+      <w:r>
+        <w:rPr>
+          <w:noProof/>
+          <w:lang w:eastAsia="en-IE"/>
+        </w:rPr>
+        <w:t>College password</w:t>
+      </w:r>
+    </w:p>
+    <w:p>
+      <w:pPr>
+        <w:rPr>
+          <w:noProof/>
+          <w:lang w:eastAsia="en-IE"/>
+        </w:rPr>
+      </w:pPr>
+    </w:p>
+    <w:p>
+      <w:pPr>
+        <w:rPr>
+          <w:noProof/>
+          <w:lang w:eastAsia="en-IE"/>
+        </w:rPr>
+      </w:pPr>
+    </w:p>
+    <w:p>
+      <w:pPr>
+        <w:rPr>
+          <w:noProof/>
+          <w:lang w:eastAsia="en-IE"/>
+        </w:rPr>
+      </w:pPr>
+    </w:p>
+    <w:p>
+      <w:pPr>
+        <w:rPr>
+          <w:noProof/>
+          <w:lang w:eastAsia="en-IE"/>
+        </w:rPr>
+      </w:pPr>
+    </w:p>
+    <w:p>
+      <w:pPr>
+        <w:rPr>
+          <w:b/>
+          <w:noProof/>
+          <w:sz w:val="28"/>
+          <w:szCs w:val="28"/>
+          <w:lang w:eastAsia="en-IE"/>
+        </w:rPr>
+      </w:pPr>
+      <w:r>
+        <w:rPr>
+          <w:b/>
+          <w:noProof/>
+          <w:sz w:val="28"/>
+          <w:szCs w:val="28"/>
+          <w:lang w:eastAsia="en-IE"/>
+        </w:rPr>
+        <w:t>Catalogue Service</w:t>
+      </w:r>
+    </w:p>
+    <w:p>
+      <w:pPr>
+        <w:rPr>
+          <w:noProof/>
+          <w:lang w:eastAsia="en-IE"/>
+        </w:rPr>
+      </w:pPr>
+      <w:r>
+        <w:rPr>
+          <w:noProof/>
+          <w:lang w:eastAsia="en-IE"/>
+        </w:rPr>
+        <w:t>Dockerfile</w:t>
+      </w:r>
+    </w:p>
+    <w:p>
+      <w:pPr>
+        <w:rPr>
+          <w:noProof/>
+          <w:lang w:eastAsia="en-IE"/>
+        </w:rPr>
+      </w:pPr>
+    </w:p>
+    <w:p>
+      <w:pPr>
+        <w:rPr>
+          <w:noProof/>
+          <w:lang w:eastAsia="en-IE"/>
+        </w:rPr>
+      </w:pPr>
+    </w:p>
+    <w:p>
+      <w:pPr>
+        <w:rPr>
+          <w:b/>
+          <w:noProof/>
+          <w:sz w:val="28"/>
+          <w:szCs w:val="28"/>
+          <w:lang w:eastAsia="en-IE"/>
+        </w:rPr>
+      </w:pPr>
+      <w:r>
+        <w:rPr>
+          <w:b/>
+          <w:noProof/>
+          <w:sz w:val="28"/>
+          <w:szCs w:val="28"/>
+          <w:lang w:eastAsia="en-IE"/>
+        </w:rPr>
+        <w:lastRenderedPageBreak/>
+        <w:t>Cart Service</w:t>
+      </w:r>
+    </w:p>
+    <w:p>
+      <w:pPr>
+        <w:rPr>
+          <w:b/>
+          <w:noProof/>
+          <w:lang w:eastAsia="en-IE"/>
+        </w:rPr>
+      </w:pPr>
+      <w:r>
+        <w:rPr>
+          <w:b/>
+          <w:noProof/>
+          <w:lang w:eastAsia="en-IE"/>
+        </w:rPr>
+        <w:t>Dockerfile</w:t>
+      </w:r>
+    </w:p>
+    <w:p>
+      <w:pPr>
+        <w:rPr>
+          <w:noProof/>
+          <w:lang w:eastAsia="en-IE"/>
+        </w:rPr>
+      </w:pPr>
+      <w:r>
+        <w:rPr>
+          <w:noProof/>
+          <w:lang w:eastAsia="en-IE"/>
+        </w:rPr>
+        <w:drawing>
+          <wp:inline distT="0" distB="0" distL="0" distR="0" wp14:anchorId="0E71E5EE" wp14:editId="1304D0F3">
+            <wp:extent cx="2447925" cy="2495550"/>
+            <wp:effectExtent l="0" t="0" r="9525" b="0"/>
+            <wp:docPr id="3" name="Picture 3"/>
+            <wp:cNvGraphicFramePr>
+              <a:graphicFrameLocks xmlns:a="http://schemas.openxmlformats.org/drawingml/2006/main" noChangeAspect="1"/>
+            </wp:cNvGraphicFramePr>
+            <a:graphic xmlns:a="http://schemas.openxmlformats.org/drawingml/2006/main">
+              <a:graphicData uri="http://schemas.openxmlformats.org/drawingml/2006/picture">
+                <pic:pic xmlns:pic="http://schemas.openxmlformats.org/drawingml/2006/picture">
+                  <pic:nvPicPr>
+                    <pic:cNvPr id="1" name=""/>
+                    <pic:cNvPicPr/>
+                  </pic:nvPicPr>
+                  <pic:blipFill>
+                    <a:blip r:embed="rId14"/>
+                    <a:stretch>
+                      <a:fillRect/>
+                    </a:stretch>
+                  </pic:blipFill>
+                  <pic:spPr>
+                    <a:xfrm>
+                      <a:off x="0" y="0"/>
+                      <a:ext cx="2447925" cy="2495550"/>
+                    </a:xfrm>
+                    <a:prstGeom prst="rect">
+                      <a:avLst/>
+                    </a:prstGeom>
+                  </pic:spPr>
+                </pic:pic>
+              </a:graphicData>
+            </a:graphic>
+          </wp:inline>
+        </w:drawing>
+      </w:r>
+    </w:p>
+    <w:p>
+      <w:pPr>
+        <w:rPr>
+          <w:b/>
+          <w:noProof/>
+          <w:sz w:val="28"/>
+          <w:szCs w:val="28"/>
+          <w:lang w:eastAsia="en-IE"/>
+        </w:rPr>
+      </w:pPr>
+      <w:r>
+        <w:rPr>
+          <w:b/>
+          <w:noProof/>
+          <w:sz w:val="28"/>
+          <w:szCs w:val="28"/>
+          <w:lang w:eastAsia="en-IE"/>
+        </w:rPr>
+        <w:t>Front-end Service</w:t>
+      </w:r>
+    </w:p>
+    <w:p>
+      <w:pPr>
+        <w:rPr>
+          <w:noProof/>
+          <w:lang w:eastAsia="en-IE"/>
+        </w:rPr>
+      </w:pPr>
+      <w:r>
+        <w:rPr>
+          <w:noProof/>
+          <w:lang w:eastAsia="en-IE"/>
+        </w:rPr>
+        <w:t>Dockerfile</w:t>
+      </w:r>
+    </w:p>
+    <w:p>
+      <w:pPr>
+        <w:rPr>
+          <w:b/>
+          <w:noProof/>
+          <w:sz w:val="28"/>
+          <w:szCs w:val="28"/>
+          <w:lang w:eastAsia="en-IE"/>
+        </w:rPr>
+      </w:pPr>
+      <w:r>
+        <w:rPr>
+          <w:b/>
+          <w:noProof/>
+          <w:sz w:val="28"/>
+          <w:szCs w:val="28"/>
+          <w:lang w:eastAsia="en-IE"/>
+        </w:rPr>
+        <w:t>Stock Service</w:t>
+      </w:r>
+    </w:p>
+    <w:p>
+      <w:pPr>
+        <w:rPr>
+          <w:noProof/>
+          <w:lang w:eastAsia="en-IE"/>
+        </w:rPr>
+      </w:pPr>
+      <w:r>
+        <w:rPr>
+          <w:noProof/>
+          <w:lang w:eastAsia="en-IE"/>
+        </w:rPr>
+        <w:t>Dockerfile</w:t>
+      </w:r>
+    </w:p>
+    <w:p/>
+    <w:p>
+      <w:r>
+        <w:t>TODO – Add screen capture of common .dockerignore file.</w:t>
+      </w:r>
+    </w:p>
+    <w:p>
+      <w:r>
+        <w:t>TODO – Split doc out into Dockerfiles and common sections (creating, deploying, testing etc.)</w:t>
+      </w:r>
       <w:bookmarkStart w:id="0" w:name="_GoBack"/>
       <w:bookmarkEnd w:id="0"/>
     </w:p>
-    <w:p>
-      <w:pPr>
-        <w:rPr>
-          <w:noProof/>
-          <w:lang w:eastAsia="en-IE"/>
-        </w:rPr>
-      </w:pPr>
-      <w:r>
-        <w:rPr>
-          <w:noProof/>
-          <w:lang w:eastAsia="en-IE"/>
-        </w:rPr>
-        <w:t>College</w:t>
-      </w:r>
-      <w:r>
-        <w:rPr>
-          <w:noProof/>
-          <w:lang w:eastAsia="en-IE"/>
-        </w:rPr>
-        <w:t xml:space="preserve"> password</w:t>
-      </w:r>
-    </w:p>
-    <w:p>
-      <w:pPr>
-        <w:rPr>
-          <w:noProof/>
-          <w:lang w:eastAsia="en-IE"/>
-        </w:rPr>
-      </w:pPr>
-    </w:p>
-    <w:p>
-      <w:pPr>
-        <w:rPr>
-          <w:noProof/>
-          <w:lang w:eastAsia="en-IE"/>
-        </w:rPr>
-      </w:pPr>
-    </w:p>
-    <w:p>
-      <w:pPr>
-        <w:rPr>
-          <w:noProof/>
-          <w:lang w:eastAsia="en-IE"/>
-        </w:rPr>
-      </w:pPr>
-    </w:p>
-    <w:p>
-      <w:pPr>
-        <w:rPr>
-          <w:noProof/>
-          <w:lang w:eastAsia="en-IE"/>
-        </w:rPr>
-      </w:pPr>
-    </w:p>
-    <w:p>
-      <w:pPr>
-        <w:rPr>
-          <w:b/>
-          <w:noProof/>
-          <w:sz w:val="28"/>
-          <w:szCs w:val="28"/>
-          <w:lang w:eastAsia="en-IE"/>
-        </w:rPr>
-      </w:pPr>
-      <w:r>
-        <w:rPr>
-          <w:b/>
-          <w:noProof/>
-          <w:sz w:val="28"/>
-          <w:szCs w:val="28"/>
-          <w:lang w:eastAsia="en-IE"/>
-        </w:rPr>
-        <w:t>Catalogue Service</w:t>
-      </w:r>
-    </w:p>
-    <w:p>
-      <w:pPr>
-        <w:rPr>
-          <w:noProof/>
-          <w:lang w:eastAsia="en-IE"/>
-        </w:rPr>
-      </w:pPr>
-      <w:r>
-        <w:rPr>
-          <w:noProof/>
-          <w:lang w:eastAsia="en-IE"/>
-        </w:rPr>
-        <w:t>Dockerfile</w:t>
-      </w:r>
-    </w:p>
-    <w:p>
-      <w:pPr>
-        <w:rPr>
-          <w:noProof/>
-          <w:lang w:eastAsia="en-IE"/>
-        </w:rPr>
-      </w:pPr>
-    </w:p>
-    <w:p>
-      <w:pPr>
-        <w:rPr>
-          <w:b/>
-          <w:noProof/>
-          <w:sz w:val="28"/>
-          <w:szCs w:val="28"/>
-          <w:lang w:eastAsia="en-IE"/>
-        </w:rPr>
-      </w:pPr>
-      <w:r>
-        <w:rPr>
-          <w:b/>
-          <w:noProof/>
-          <w:sz w:val="28"/>
-          <w:szCs w:val="28"/>
-          <w:lang w:eastAsia="en-IE"/>
-        </w:rPr>
-        <w:t>Cart Service</w:t>
-      </w:r>
-    </w:p>
-    <w:p>
-      <w:pPr>
-        <w:rPr>
-          <w:noProof/>
-          <w:lang w:eastAsia="en-IE"/>
-        </w:rPr>
-      </w:pPr>
-      <w:r>
-        <w:rPr>
-          <w:noProof/>
-          <w:lang w:eastAsia="en-IE"/>
-        </w:rPr>
-        <w:t>Dockerfile</w:t>
-      </w:r>
-    </w:p>
-    <w:p>
-      <w:pPr>
-        <w:rPr>
-          <w:b/>
-          <w:noProof/>
-          <w:sz w:val="28"/>
-          <w:szCs w:val="28"/>
-          <w:lang w:eastAsia="en-IE"/>
-        </w:rPr>
-      </w:pPr>
-      <w:r>
-        <w:rPr>
-          <w:b/>
-          <w:noProof/>
-          <w:sz w:val="28"/>
-          <w:szCs w:val="28"/>
-          <w:lang w:eastAsia="en-IE"/>
-        </w:rPr>
-        <w:t>Front-end Service</w:t>
-      </w:r>
-    </w:p>
-    <w:p>
-      <w:pPr>
-        <w:rPr>
-          <w:noProof/>
-          <w:lang w:eastAsia="en-IE"/>
-        </w:rPr>
-      </w:pPr>
-      <w:r>
-        <w:rPr>
-          <w:noProof/>
-          <w:lang w:eastAsia="en-IE"/>
-        </w:rPr>
-        <w:t>Dockerfile</w:t>
-      </w:r>
-    </w:p>
-    <w:p>
-      <w:pPr>
-        <w:rPr>
-          <w:b/>
-          <w:noProof/>
-          <w:sz w:val="28"/>
-          <w:szCs w:val="28"/>
-          <w:lang w:eastAsia="en-IE"/>
-        </w:rPr>
-      </w:pPr>
-      <w:r>
-        <w:rPr>
-          <w:b/>
-          <w:noProof/>
-          <w:sz w:val="28"/>
-          <w:szCs w:val="28"/>
-          <w:lang w:eastAsia="en-IE"/>
-        </w:rPr>
-        <w:t>Stock Service</w:t>
-      </w:r>
-    </w:p>
-    <w:p>
-      <w:pPr>
-        <w:rPr>
-          <w:noProof/>
-          <w:lang w:eastAsia="en-IE"/>
-        </w:rPr>
-      </w:pPr>
-      <w:r>
-        <w:rPr>
-          <w:noProof/>
-          <w:lang w:eastAsia="en-IE"/>
-        </w:rPr>
-        <w:t>Dockerfile</w:t>
-      </w:r>
-    </w:p>
-    <w:p/>
-    <w:p>
-      <w:r>
-        <w:t>TODO – Add screen capture of common .dockerignore file.</w:t>
-      </w:r>
-    </w:p>
-    <w:p/>
     <w:p/>
     <w:p>
       <w:r>

</xml_diff>

<commit_message>
Added Dockerfile for catalogue service.
</commit_message>
<xml_diff>
--- a/doc/Deployment Notes.docx
+++ b/doc/Deployment Notes.docx
@@ -705,6 +705,38 @@
     <w:p>
       <w:pPr>
         <w:rPr>
+          <w:noProof/>
+          <w:lang w:eastAsia="en-IE"/>
+        </w:rPr>
+      </w:pPr>
+    </w:p>
+    <w:p>
+      <w:pPr>
+        <w:rPr>
+          <w:noProof/>
+          <w:lang w:eastAsia="en-IE"/>
+        </w:rPr>
+      </w:pPr>
+    </w:p>
+    <w:p>
+      <w:pPr>
+        <w:rPr>
+          <w:noProof/>
+          <w:lang w:eastAsia="en-IE"/>
+        </w:rPr>
+      </w:pPr>
+    </w:p>
+    <w:p>
+      <w:pPr>
+        <w:rPr>
+          <w:noProof/>
+          <w:lang w:eastAsia="en-IE"/>
+        </w:rPr>
+      </w:pPr>
+    </w:p>
+    <w:p>
+      <w:pPr>
+        <w:rPr>
           <w:b/>
           <w:noProof/>
           <w:sz w:val="28"/>
@@ -720,78 +752,28 @@
           <w:szCs w:val="28"/>
           <w:lang w:eastAsia="en-IE"/>
         </w:rPr>
+        <w:lastRenderedPageBreak/>
         <w:t>Catalogue Service</w:t>
       </w:r>
     </w:p>
     <w:p>
       <w:pPr>
         <w:rPr>
-          <w:noProof/>
-          <w:lang w:eastAsia="en-IE"/>
-        </w:rPr>
-      </w:pPr>
-      <w:r>
-        <w:rPr>
+          <w:b/>
+          <w:noProof/>
+          <w:lang w:eastAsia="en-IE"/>
+        </w:rPr>
+      </w:pPr>
+      <w:r>
+        <w:rPr>
+          <w:b/>
           <w:noProof/>
           <w:lang w:eastAsia="en-IE"/>
         </w:rPr>
         <w:t>Dockerfile</w:t>
       </w:r>
-    </w:p>
-    <w:p>
-      <w:pPr>
-        <w:rPr>
-          <w:noProof/>
-          <w:lang w:eastAsia="en-IE"/>
-        </w:rPr>
-      </w:pPr>
-    </w:p>
-    <w:p>
-      <w:pPr>
-        <w:rPr>
-          <w:noProof/>
-          <w:lang w:eastAsia="en-IE"/>
-        </w:rPr>
-      </w:pPr>
-    </w:p>
-    <w:p>
-      <w:pPr>
-        <w:rPr>
-          <w:b/>
-          <w:noProof/>
-          <w:sz w:val="28"/>
-          <w:szCs w:val="28"/>
-          <w:lang w:eastAsia="en-IE"/>
-        </w:rPr>
-      </w:pPr>
-      <w:r>
-        <w:rPr>
-          <w:b/>
-          <w:noProof/>
-          <w:sz w:val="28"/>
-          <w:szCs w:val="28"/>
-          <w:lang w:eastAsia="en-IE"/>
-        </w:rPr>
-        <w:lastRenderedPageBreak/>
-        <w:t>Cart Service</w:t>
-      </w:r>
-    </w:p>
-    <w:p>
-      <w:pPr>
-        <w:rPr>
-          <w:b/>
-          <w:noProof/>
-          <w:lang w:eastAsia="en-IE"/>
-        </w:rPr>
-      </w:pPr>
-      <w:r>
-        <w:rPr>
-          <w:b/>
-          <w:noProof/>
-          <w:lang w:eastAsia="en-IE"/>
-        </w:rPr>
-        <w:t>Dockerfile</w:t>
-      </w:r>
+      <w:bookmarkStart w:id="0" w:name="_GoBack"/>
+      <w:bookmarkEnd w:id="0"/>
     </w:p>
     <w:p>
       <w:pPr>
@@ -806,10 +788,10 @@
           <w:lang w:eastAsia="en-IE"/>
         </w:rPr>
         <w:drawing>
-          <wp:inline distT="0" distB="0" distL="0" distR="0" wp14:anchorId="0E71E5EE" wp14:editId="1304D0F3">
-            <wp:extent cx="2447925" cy="2495550"/>
+          <wp:inline distT="0" distB="0" distL="0" distR="0" wp14:anchorId="0A26805F" wp14:editId="642C8955">
+            <wp:extent cx="2486025" cy="2552700"/>
             <wp:effectExtent l="0" t="0" r="9525" b="0"/>
-            <wp:docPr id="3" name="Picture 3"/>
+            <wp:docPr id="8" name="Picture 8"/>
             <wp:cNvGraphicFramePr>
               <a:graphicFrameLocks xmlns:a="http://schemas.openxmlformats.org/drawingml/2006/main" noChangeAspect="1"/>
             </wp:cNvGraphicFramePr>
@@ -829,6 +811,101 @@
                   <pic:spPr>
                     <a:xfrm>
                       <a:off x="0" y="0"/>
+                      <a:ext cx="2486025" cy="2552700"/>
+                    </a:xfrm>
+                    <a:prstGeom prst="rect">
+                      <a:avLst/>
+                    </a:prstGeom>
+                  </pic:spPr>
+                </pic:pic>
+              </a:graphicData>
+            </a:graphic>
+          </wp:inline>
+        </w:drawing>
+      </w:r>
+    </w:p>
+    <w:p>
+      <w:pPr>
+        <w:rPr>
+          <w:noProof/>
+          <w:lang w:eastAsia="en-IE"/>
+        </w:rPr>
+      </w:pPr>
+    </w:p>
+    <w:p>
+      <w:pPr>
+        <w:rPr>
+          <w:b/>
+          <w:noProof/>
+          <w:sz w:val="28"/>
+          <w:szCs w:val="28"/>
+          <w:lang w:eastAsia="en-IE"/>
+        </w:rPr>
+      </w:pPr>
+      <w:r>
+        <w:rPr>
+          <w:b/>
+          <w:noProof/>
+          <w:sz w:val="28"/>
+          <w:szCs w:val="28"/>
+          <w:lang w:eastAsia="en-IE"/>
+        </w:rPr>
+        <w:t>Cart Service</w:t>
+      </w:r>
+    </w:p>
+    <w:p>
+      <w:pPr>
+        <w:rPr>
+          <w:b/>
+          <w:noProof/>
+          <w:lang w:eastAsia="en-IE"/>
+        </w:rPr>
+      </w:pPr>
+      <w:r>
+        <w:rPr>
+          <w:b/>
+          <w:noProof/>
+          <w:lang w:eastAsia="en-IE"/>
+        </w:rPr>
+        <w:t>Dockerfile</w:t>
+      </w:r>
+    </w:p>
+    <w:p>
+      <w:pPr>
+        <w:rPr>
+          <w:noProof/>
+          <w:lang w:eastAsia="en-IE"/>
+        </w:rPr>
+      </w:pPr>
+      <w:r>
+        <w:rPr>
+          <w:noProof/>
+          <w:lang w:eastAsia="en-IE"/>
+        </w:rPr>
+        <w:drawing>
+          <wp:inline distT="0" distB="0" distL="0" distR="0" wp14:anchorId="0E71E5EE" wp14:editId="1304D0F3">
+            <wp:extent cx="2447925" cy="2495550"/>
+            <wp:effectExtent l="0" t="0" r="9525" b="0"/>
+            <wp:docPr id="3" name="Picture 3"/>
+            <wp:cNvGraphicFramePr>
+              <a:graphicFrameLocks xmlns:a="http://schemas.openxmlformats.org/drawingml/2006/main" noChangeAspect="1"/>
+            </wp:cNvGraphicFramePr>
+            <a:graphic xmlns:a="http://schemas.openxmlformats.org/drawingml/2006/main">
+              <a:graphicData uri="http://schemas.openxmlformats.org/drawingml/2006/picture">
+                <pic:pic xmlns:pic="http://schemas.openxmlformats.org/drawingml/2006/picture">
+                  <pic:nvPicPr>
+                    <pic:cNvPr id="1" name=""/>
+                    <pic:cNvPicPr/>
+                  </pic:nvPicPr>
+                  <pic:blipFill>
+                    <a:blip r:embed="rId15"/>
+                    <a:stretch>
+                      <a:fillRect/>
+                    </a:stretch>
+                  </pic:blipFill>
+                  <pic:spPr>
+                    <a:xfrm>
+                      <a:off x="0" y="0"/>
                       <a:ext cx="2447925" cy="2495550"/>
                     </a:xfrm>
                     <a:prstGeom prst="rect">
@@ -924,8 +1001,6 @@
       <w:r>
         <w:t>TODO – Split doc out into Dockerfiles and common sections (creating, deploying, testing etc.)</w:t>
       </w:r>
-      <w:bookmarkStart w:id="0" w:name="_GoBack"/>
-      <w:bookmarkEnd w:id="0"/>
     </w:p>
     <w:p/>
     <w:p>

</xml_diff>

<commit_message>
Added Dockerfile for front-end.
</commit_message>
<xml_diff>
--- a/doc/Deployment Notes.docx
+++ b/doc/Deployment Notes.docx
@@ -772,8 +772,6 @@
         </w:rPr>
         <w:t>Dockerfile</w:t>
       </w:r>
-      <w:bookmarkStart w:id="0" w:name="_GoBack"/>
-      <w:bookmarkEnd w:id="0"/>
     </w:p>
     <w:p>
       <w:pPr>
@@ -929,7 +927,9 @@
           <w:lang w:eastAsia="en-IE"/>
         </w:rPr>
       </w:pPr>
-      <w:r>
+    </w:p>
+    <w:p>
+      <w:pPr>
         <w:rPr>
           <w:b/>
           <w:noProof/>
@@ -937,23 +937,7 @@
           <w:szCs w:val="28"/>
           <w:lang w:eastAsia="en-IE"/>
         </w:rPr>
-        <w:t>Front-end Service</w:t>
-      </w:r>
-    </w:p>
-    <w:p>
-      <w:pPr>
-        <w:rPr>
-          <w:noProof/>
-          <w:lang w:eastAsia="en-IE"/>
-        </w:rPr>
-      </w:pPr>
-      <w:r>
-        <w:rPr>
-          <w:noProof/>
-          <w:lang w:eastAsia="en-IE"/>
-        </w:rPr>
-        <w:t>Dockerfile</w:t>
-      </w:r>
+      </w:pPr>
     </w:p>
     <w:p>
       <w:pPr>
@@ -965,7 +949,9 @@
           <w:lang w:eastAsia="en-IE"/>
         </w:rPr>
       </w:pPr>
-      <w:r>
+    </w:p>
+    <w:p>
+      <w:pPr>
         <w:rPr>
           <w:b/>
           <w:noProof/>
@@ -973,6 +959,138 @@
           <w:szCs w:val="28"/>
           <w:lang w:eastAsia="en-IE"/>
         </w:rPr>
+      </w:pPr>
+    </w:p>
+    <w:p>
+      <w:pPr>
+        <w:rPr>
+          <w:b/>
+          <w:noProof/>
+          <w:sz w:val="28"/>
+          <w:szCs w:val="28"/>
+          <w:lang w:eastAsia="en-IE"/>
+        </w:rPr>
+      </w:pPr>
+    </w:p>
+    <w:p>
+      <w:pPr>
+        <w:rPr>
+          <w:b/>
+          <w:noProof/>
+          <w:sz w:val="28"/>
+          <w:szCs w:val="28"/>
+          <w:lang w:eastAsia="en-IE"/>
+        </w:rPr>
+      </w:pPr>
+    </w:p>
+    <w:p>
+      <w:pPr>
+        <w:rPr>
+          <w:b/>
+          <w:noProof/>
+          <w:sz w:val="28"/>
+          <w:szCs w:val="28"/>
+          <w:lang w:eastAsia="en-IE"/>
+        </w:rPr>
+      </w:pPr>
+      <w:r>
+        <w:rPr>
+          <w:b/>
+          <w:noProof/>
+          <w:sz w:val="28"/>
+          <w:szCs w:val="28"/>
+          <w:lang w:eastAsia="en-IE"/>
+        </w:rPr>
+        <w:lastRenderedPageBreak/>
+        <w:t>Front-end Service</w:t>
+      </w:r>
+    </w:p>
+    <w:p>
+      <w:pPr>
+        <w:rPr>
+          <w:b/>
+          <w:noProof/>
+          <w:lang w:eastAsia="en-IE"/>
+        </w:rPr>
+      </w:pPr>
+      <w:r>
+        <w:rPr>
+          <w:b/>
+          <w:noProof/>
+          <w:lang w:eastAsia="en-IE"/>
+        </w:rPr>
+        <w:t>Dockerfile</w:t>
+      </w:r>
+      <w:bookmarkStart w:id="0" w:name="_GoBack"/>
+      <w:bookmarkEnd w:id="0"/>
+    </w:p>
+    <w:p>
+      <w:pPr>
+        <w:rPr>
+          <w:noProof/>
+          <w:lang w:eastAsia="en-IE"/>
+        </w:rPr>
+      </w:pPr>
+      <w:r>
+        <w:rPr>
+          <w:noProof/>
+          <w:lang w:eastAsia="en-IE"/>
+        </w:rPr>
+        <w:drawing>
+          <wp:inline distT="0" distB="0" distL="0" distR="0" wp14:anchorId="2DEF9FA7" wp14:editId="31B5A222">
+            <wp:extent cx="2314575" cy="2533650"/>
+            <wp:effectExtent l="0" t="0" r="9525" b="0"/>
+            <wp:docPr id="9" name="Picture 9"/>
+            <wp:cNvGraphicFramePr>
+              <a:graphicFrameLocks xmlns:a="http://schemas.openxmlformats.org/drawingml/2006/main" noChangeAspect="1"/>
+            </wp:cNvGraphicFramePr>
+            <a:graphic xmlns:a="http://schemas.openxmlformats.org/drawingml/2006/main">
+              <a:graphicData uri="http://schemas.openxmlformats.org/drawingml/2006/picture">
+                <pic:pic xmlns:pic="http://schemas.openxmlformats.org/drawingml/2006/picture">
+                  <pic:nvPicPr>
+                    <pic:cNvPr id="1" name=""/>
+                    <pic:cNvPicPr/>
+                  </pic:nvPicPr>
+                  <pic:blipFill>
+                    <a:blip r:embed="rId16"/>
+                    <a:stretch>
+                      <a:fillRect/>
+                    </a:stretch>
+                  </pic:blipFill>
+                  <pic:spPr>
+                    <a:xfrm>
+                      <a:off x="0" y="0"/>
+                      <a:ext cx="2314575" cy="2533650"/>
+                    </a:xfrm>
+                    <a:prstGeom prst="rect">
+                      <a:avLst/>
+                    </a:prstGeom>
+                  </pic:spPr>
+                </pic:pic>
+              </a:graphicData>
+            </a:graphic>
+          </wp:inline>
+        </w:drawing>
+      </w:r>
+    </w:p>
+    <w:p>
+      <w:pPr>
+        <w:rPr>
+          <w:b/>
+          <w:noProof/>
+          <w:sz w:val="28"/>
+          <w:szCs w:val="28"/>
+          <w:lang w:eastAsia="en-IE"/>
+        </w:rPr>
+      </w:pPr>
+      <w:r>
+        <w:rPr>
+          <w:b/>
+          <w:noProof/>
+          <w:sz w:val="28"/>
+          <w:szCs w:val="28"/>
+          <w:lang w:eastAsia="en-IE"/>
+        </w:rPr>
         <w:t>Stock Service</w:t>
       </w:r>
     </w:p>
@@ -994,12 +1112,28 @@
     <w:p/>
     <w:p>
       <w:r>
-        <w:t>TODO – Add screen capture of common .dockerignore file.</w:t>
-      </w:r>
-    </w:p>
-    <w:p>
-      <w:r>
-        <w:t>TODO – Split doc out into Dockerfiles and common sections (creating, deploying, testing etc.)</w:t>
+        <w:t>TODO – Add screen capture of common .</w:t>
+      </w:r>
+      <w:proofErr w:type="spellStart"/>
+      <w:r>
+        <w:t>dockerignore</w:t>
+      </w:r>
+      <w:proofErr w:type="spellEnd"/>
+      <w:r>
+        <w:t xml:space="preserve"> file.</w:t>
+      </w:r>
+    </w:p>
+    <w:p>
+      <w:r>
+        <w:t xml:space="preserve">TODO – Split doc out into </w:t>
+      </w:r>
+      <w:proofErr w:type="spellStart"/>
+      <w:r>
+        <w:t>Dockerfiles</w:t>
+      </w:r>
+      <w:proofErr w:type="spellEnd"/>
+      <w:r>
+        <w:t xml:space="preserve"> and common sections (creating, deploying, testing etc.)</w:t>
       </w:r>
     </w:p>
     <w:p/>

</xml_diff>

<commit_message>
Added Dockerfile to stock service.#
</commit_message>
<xml_diff>
--- a/doc/Deployment Notes.docx
+++ b/doc/Deployment Notes.docx
@@ -1021,8 +1021,6 @@
         </w:rPr>
         <w:t>Dockerfile</w:t>
       </w:r>
-      <w:bookmarkStart w:id="0" w:name="_GoBack"/>
-      <w:bookmarkEnd w:id="0"/>
     </w:p>
     <w:p>
       <w:pPr>
@@ -1097,19 +1095,65 @@
     <w:p>
       <w:pPr>
         <w:rPr>
-          <w:noProof/>
-          <w:lang w:eastAsia="en-IE"/>
-        </w:rPr>
-      </w:pPr>
-      <w:r>
-        <w:rPr>
+          <w:b/>
+          <w:noProof/>
+          <w:lang w:eastAsia="en-IE"/>
+        </w:rPr>
+      </w:pPr>
+      <w:r>
+        <w:rPr>
+          <w:b/>
           <w:noProof/>
           <w:lang w:eastAsia="en-IE"/>
         </w:rPr>
         <w:t>Dockerfile</w:t>
       </w:r>
     </w:p>
-    <w:p/>
+    <w:p>
+      <w:r>
+        <w:rPr>
+          <w:noProof/>
+          <w:lang w:eastAsia="en-IE"/>
+        </w:rPr>
+        <w:drawing>
+          <wp:inline distT="0" distB="0" distL="0" distR="0" wp14:anchorId="23A3553A" wp14:editId="1EF3CD09">
+            <wp:extent cx="2419350" cy="2495550"/>
+            <wp:effectExtent l="0" t="0" r="0" b="0"/>
+            <wp:docPr id="10" name="Picture 10"/>
+            <wp:cNvGraphicFramePr>
+              <a:graphicFrameLocks xmlns:a="http://schemas.openxmlformats.org/drawingml/2006/main" noChangeAspect="1"/>
+            </wp:cNvGraphicFramePr>
+            <a:graphic xmlns:a="http://schemas.openxmlformats.org/drawingml/2006/main">
+              <a:graphicData uri="http://schemas.openxmlformats.org/drawingml/2006/picture">
+                <pic:pic xmlns:pic="http://schemas.openxmlformats.org/drawingml/2006/picture">
+                  <pic:nvPicPr>
+                    <pic:cNvPr id="1" name=""/>
+                    <pic:cNvPicPr/>
+                  </pic:nvPicPr>
+                  <pic:blipFill>
+                    <a:blip r:embed="rId17"/>
+                    <a:stretch>
+                      <a:fillRect/>
+                    </a:stretch>
+                  </pic:blipFill>
+                  <pic:spPr>
+                    <a:xfrm>
+                      <a:off x="0" y="0"/>
+                      <a:ext cx="2419350" cy="2495550"/>
+                    </a:xfrm>
+                    <a:prstGeom prst="rect">
+                      <a:avLst/>
+                    </a:prstGeom>
+                  </pic:spPr>
+                </pic:pic>
+              </a:graphicData>
+            </a:graphic>
+          </wp:inline>
+        </w:drawing>
+      </w:r>
+      <w:bookmarkStart w:id="0" w:name="_GoBack"/>
+      <w:bookmarkEnd w:id="0"/>
+    </w:p>
     <w:p>
       <w:r>
         <w:t>TODO – Add screen capture of common .</w:t>

</xml_diff>

<commit_message>
Fix issues in catalogue and front-end services that were causing them to crash in Docker.
</commit_message>
<xml_diff>
--- a/doc/Deployment Notes.docx
+++ b/doc/Deployment Notes.docx
@@ -14,8 +14,6 @@
         </w:rPr>
         <w:t>TODO</w:t>
       </w:r>
-      <w:bookmarkStart w:id="0" w:name="_GoBack"/>
-      <w:bookmarkEnd w:id="0"/>
     </w:p>
     <w:p>
       <w:pPr>
@@ -24,18 +22,47 @@
           <w:ilvl w:val="0"/>
           <w:numId w:val="2"/>
         </w:numPr>
-      </w:pPr>
-      <w:r>
+        <w:rPr>
+          <w:strike/>
+        </w:rPr>
+      </w:pPr>
+      <w:r>
+        <w:rPr>
+          <w:strike/>
+        </w:rPr>
         <w:t>Need to re-create catalogue service container – doesn’t run for some reason.</w:t>
       </w:r>
       <w:r>
+        <w:rPr>
+          <w:strike/>
+        </w:rPr>
         <w:t xml:space="preserve"> (</w:t>
       </w:r>
       <w:r>
+        <w:rPr>
+          <w:strike/>
+        </w:rPr>
         <w:t>Possibly</w:t>
       </w:r>
       <w:r>
-        <w:t xml:space="preserve"> because the mysql module is missing – run the container without –d to see the logs.</w:t>
+        <w:rPr>
+          <w:strike/>
+        </w:rPr>
+        <w:t xml:space="preserve"> because the </w:t>
+      </w:r>
+      <w:proofErr w:type="spellStart"/>
+      <w:r>
+        <w:rPr>
+          <w:strike/>
+        </w:rPr>
+        <w:t>mysql</w:t>
+      </w:r>
+      <w:proofErr w:type="spellEnd"/>
+      <w:r>
+        <w:rPr>
+          <w:strike/>
+        </w:rPr>
+        <w:t xml:space="preserve"> module is missing – run the container without –d to see the logs.</w:t>
       </w:r>
     </w:p>
     <w:p>
@@ -45,9 +72,43 @@
           <w:ilvl w:val="1"/>
           <w:numId w:val="2"/>
         </w:numPr>
-      </w:pPr>
-      <w:r>
-        <w:t>Maybe needs mysql added as package.json and the container be recreated?</w:t>
+        <w:rPr>
+          <w:strike/>
+        </w:rPr>
+      </w:pPr>
+      <w:r>
+        <w:rPr>
+          <w:strike/>
+        </w:rPr>
+        <w:t xml:space="preserve">Maybe needs </w:t>
+      </w:r>
+      <w:proofErr w:type="spellStart"/>
+      <w:r>
+        <w:rPr>
+          <w:strike/>
+        </w:rPr>
+        <w:t>mysql</w:t>
+      </w:r>
+      <w:proofErr w:type="spellEnd"/>
+      <w:r>
+        <w:rPr>
+          <w:strike/>
+        </w:rPr>
+        <w:t xml:space="preserve"> added as </w:t>
+      </w:r>
+      <w:proofErr w:type="spellStart"/>
+      <w:r>
+        <w:rPr>
+          <w:strike/>
+        </w:rPr>
+        <w:t>package.json</w:t>
+      </w:r>
+      <w:proofErr w:type="spellEnd"/>
+      <w:r>
+        <w:rPr>
+          <w:strike/>
+        </w:rPr>
+        <w:t xml:space="preserve"> and the container be recreated?</w:t>
       </w:r>
     </w:p>
     <w:p>
@@ -78,6 +139,8 @@
       <w:r>
         <w:t>.</w:t>
       </w:r>
+      <w:bookmarkStart w:id="0" w:name="_GoBack"/>
+      <w:bookmarkEnd w:id="0"/>
     </w:p>
     <w:p>
       <w:pPr>
@@ -86,42 +149,27 @@
           <w:ilvl w:val="0"/>
           <w:numId w:val="2"/>
         </w:numPr>
-      </w:pPr>
-      <w:r>
+        <w:rPr>
+          <w:strike/>
+        </w:rPr>
+      </w:pPr>
+      <w:r>
+        <w:rPr>
+          <w:strike/>
+        </w:rPr>
         <w:t>Figur</w:t>
       </w:r>
       <w:r>
-        <w:t>e out why the front-end crashes – again run without –d to see the log and the issue that’s happening.</w:t>
-      </w:r>
-    </w:p>
-    <w:p/>
-    <w:p>
-      <w:pPr>
-        <w:rPr>
-          <w:b/>
-        </w:rPr>
-      </w:pPr>
-    </w:p>
-    <w:p>
-      <w:pPr>
-        <w:rPr>
-          <w:b/>
-          <w:sz w:val="28"/>
-          <w:szCs w:val="28"/>
-        </w:rPr>
-      </w:pPr>
-      <w:r>
-        <w:rPr>
-          <w:b/>
-          <w:sz w:val="28"/>
-          <w:szCs w:val="28"/>
-        </w:rPr>
-        <w:t>Testing</w:t>
-      </w:r>
-    </w:p>
-    <w:p>
-      <w:r>
-        <w:t>To get the IP you should actually be using to test the services:</w:t>
+        <w:rPr>
+          <w:strike/>
+        </w:rPr>
+        <w:t>e out why the front-end crashes – again run without –d to see the log</w:t>
+      </w:r>
+      <w:r>
+        <w:rPr>
+          <w:strike/>
+        </w:rPr>
+        <w:t xml:space="preserve"> and the issue that’s happening: (ISSUE BELOW)</w:t>
       </w:r>
     </w:p>
     <w:p>
@@ -131,10 +179,10 @@
           <w:lang w:eastAsia="en-IE"/>
         </w:rPr>
         <w:drawing>
-          <wp:inline distT="0" distB="0" distL="0" distR="0" wp14:anchorId="41550413" wp14:editId="758A3067">
-            <wp:extent cx="3705225" cy="942975"/>
-            <wp:effectExtent l="0" t="0" r="9525" b="9525"/>
-            <wp:docPr id="14" name="Picture 14"/>
+          <wp:inline distT="0" distB="0" distL="0" distR="0" wp14:anchorId="1FDD12C2" wp14:editId="6F501478">
+            <wp:extent cx="5731510" cy="3289935"/>
+            <wp:effectExtent l="0" t="0" r="2540" b="5715"/>
+            <wp:docPr id="15" name="Picture 15"/>
             <wp:cNvGraphicFramePr>
               <a:graphicFrameLocks xmlns:a="http://schemas.openxmlformats.org/drawingml/2006/main" noChangeAspect="1"/>
             </wp:cNvGraphicFramePr>
@@ -154,6 +202,79 @@
                   <pic:spPr>
                     <a:xfrm>
                       <a:off x="0" y="0"/>
+                      <a:ext cx="5731510" cy="3289935"/>
+                    </a:xfrm>
+                    <a:prstGeom prst="rect">
+                      <a:avLst/>
+                    </a:prstGeom>
+                  </pic:spPr>
+                </pic:pic>
+              </a:graphicData>
+            </a:graphic>
+          </wp:inline>
+        </w:drawing>
+      </w:r>
+    </w:p>
+    <w:p/>
+    <w:p>
+      <w:pPr>
+        <w:rPr>
+          <w:b/>
+        </w:rPr>
+      </w:pPr>
+    </w:p>
+    <w:p>
+      <w:pPr>
+        <w:rPr>
+          <w:b/>
+          <w:sz w:val="28"/>
+          <w:szCs w:val="28"/>
+        </w:rPr>
+      </w:pPr>
+      <w:r>
+        <w:rPr>
+          <w:b/>
+          <w:sz w:val="28"/>
+          <w:szCs w:val="28"/>
+        </w:rPr>
+        <w:t>Testing</w:t>
+      </w:r>
+    </w:p>
+    <w:p>
+      <w:r>
+        <w:t>To get the IP you should actually be using to test the services:</w:t>
+      </w:r>
+    </w:p>
+    <w:p>
+      <w:r>
+        <w:rPr>
+          <w:noProof/>
+          <w:lang w:eastAsia="en-IE"/>
+        </w:rPr>
+        <w:drawing>
+          <wp:inline distT="0" distB="0" distL="0" distR="0" wp14:anchorId="41550413" wp14:editId="758A3067">
+            <wp:extent cx="3705225" cy="942975"/>
+            <wp:effectExtent l="0" t="0" r="9525" b="9525"/>
+            <wp:docPr id="14" name="Picture 14"/>
+            <wp:cNvGraphicFramePr>
+              <a:graphicFrameLocks xmlns:a="http://schemas.openxmlformats.org/drawingml/2006/main" noChangeAspect="1"/>
+            </wp:cNvGraphicFramePr>
+            <a:graphic xmlns:a="http://schemas.openxmlformats.org/drawingml/2006/main">
+              <a:graphicData uri="http://schemas.openxmlformats.org/drawingml/2006/picture">
+                <pic:pic xmlns:pic="http://schemas.openxmlformats.org/drawingml/2006/picture">
+                  <pic:nvPicPr>
+                    <pic:cNvPr id="1" name=""/>
+                    <pic:cNvPicPr/>
+                  </pic:nvPicPr>
+                  <pic:blipFill>
+                    <a:blip r:embed="rId7"/>
+                    <a:stretch>
+                      <a:fillRect/>
+                    </a:stretch>
+                  </pic:blipFill>
+                  <pic:spPr>
+                    <a:xfrm>
+                      <a:off x="0" y="0"/>
                       <a:ext cx="3705225" cy="942975"/>
                     </a:xfrm>
                     <a:prstGeom prst="rect">
@@ -171,7 +292,7 @@
       <w:r>
         <w:t xml:space="preserve">Front-end then for example would be </w:t>
       </w:r>
-      <w:hyperlink r:id="rId7" w:history="1">
+      <w:hyperlink r:id="rId8" w:history="1">
         <w:r>
           <w:rPr>
             <w:rStyle w:val="Hyperlink"/>
@@ -212,9 +333,10 @@
     </w:p>
     <w:p>
       <w:r>
+        <w:lastRenderedPageBreak/>
         <w:t xml:space="preserve">Ref - </w:t>
       </w:r>
-      <w:hyperlink r:id="rId8" w:history="1">
+      <w:hyperlink r:id="rId9" w:history="1">
         <w:r>
           <w:rPr>
             <w:rStyle w:val="Hyperlink"/>
@@ -233,7 +355,7 @@
           <w:lang w:eastAsia="en-IE"/>
         </w:rPr>
       </w:pPr>
-      <w:hyperlink r:id="rId9" w:history="1">
+      <w:hyperlink r:id="rId10" w:history="1">
         <w:r>
           <w:rPr>
             <w:rStyle w:val="Hyperlink"/>
@@ -301,76 +423,11 @@
           <w:noProof/>
           <w:lang w:eastAsia="en-IE"/>
         </w:rPr>
-        <w:lastRenderedPageBreak/>
         <w:drawing>
           <wp:inline distT="0" distB="0" distL="0" distR="0" wp14:anchorId="3B67FCFC" wp14:editId="0ABA433A">
             <wp:extent cx="2476500" cy="2505075"/>
             <wp:effectExtent l="0" t="0" r="0" b="9525"/>
             <wp:docPr id="1" name="Picture 1"/>
-            <wp:cNvGraphicFramePr>
-              <a:graphicFrameLocks xmlns:a="http://schemas.openxmlformats.org/drawingml/2006/main" noChangeAspect="1"/>
-            </wp:cNvGraphicFramePr>
-            <a:graphic xmlns:a="http://schemas.openxmlformats.org/drawingml/2006/main">
-              <a:graphicData uri="http://schemas.openxmlformats.org/drawingml/2006/picture">
-                <pic:pic xmlns:pic="http://schemas.openxmlformats.org/drawingml/2006/picture">
-                  <pic:nvPicPr>
-                    <pic:cNvPr id="1" name=""/>
-                    <pic:cNvPicPr/>
-                  </pic:nvPicPr>
-                  <pic:blipFill>
-                    <a:blip r:embed="rId10"/>
-                    <a:stretch>
-                      <a:fillRect/>
-                    </a:stretch>
-                  </pic:blipFill>
-                  <pic:spPr>
-                    <a:xfrm>
-                      <a:off x="0" y="0"/>
-                      <a:ext cx="2476500" cy="2505075"/>
-                    </a:xfrm>
-                    <a:prstGeom prst="rect">
-                      <a:avLst/>
-                    </a:prstGeom>
-                  </pic:spPr>
-                </pic:pic>
-              </a:graphicData>
-            </a:graphic>
-          </wp:inline>
-        </w:drawing>
-      </w:r>
-    </w:p>
-    <w:p>
-      <w:pPr>
-        <w:rPr>
-          <w:noProof/>
-          <w:lang w:eastAsia="en-IE"/>
-        </w:rPr>
-      </w:pPr>
-      <w:r>
-        <w:rPr>
-          <w:noProof/>
-          <w:lang w:eastAsia="en-IE"/>
-        </w:rPr>
-        <w:t>Note – had to add the following to packages.json as the app.js is not called server.js in this service:</w:t>
-      </w:r>
-    </w:p>
-    <w:p>
-      <w:pPr>
-        <w:rPr>
-          <w:noProof/>
-          <w:lang w:eastAsia="en-IE"/>
-        </w:rPr>
-      </w:pPr>
-      <w:r>
-        <w:rPr>
-          <w:noProof/>
-          <w:lang w:eastAsia="en-IE"/>
-        </w:rPr>
-        <w:drawing>
-          <wp:inline distT="0" distB="0" distL="0" distR="0" wp14:anchorId="0159BBA5" wp14:editId="1AC38928">
-            <wp:extent cx="1762125" cy="647700"/>
-            <wp:effectExtent l="0" t="0" r="9525" b="0"/>
-            <wp:docPr id="2" name="Picture 2"/>
             <wp:cNvGraphicFramePr>
               <a:graphicFrameLocks xmlns:a="http://schemas.openxmlformats.org/drawingml/2006/main" noChangeAspect="1"/>
             </wp:cNvGraphicFramePr>
@@ -390,7 +447,7 @@
                   <pic:spPr>
                     <a:xfrm>
                       <a:off x="0" y="0"/>
-                      <a:ext cx="1762125" cy="647700"/>
+                      <a:ext cx="2476500" cy="2505075"/>
                     </a:xfrm>
                     <a:prstGeom prst="rect">
                       <a:avLst/>
@@ -406,39 +463,21 @@
     <w:p>
       <w:pPr>
         <w:rPr>
-          <w:b/>
-          <w:noProof/>
-          <w:lang w:eastAsia="en-IE"/>
-        </w:rPr>
-      </w:pPr>
-      <w:r>
-        <w:rPr>
-          <w:b/>
-          <w:noProof/>
-          <w:lang w:eastAsia="en-IE"/>
-        </w:rPr>
-        <w:t>Docker Image Creation</w:t>
-      </w:r>
-    </w:p>
-    <w:p>
-      <w:pPr>
-        <w:rPr>
-          <w:noProof/>
-          <w:lang w:eastAsia="en-IE"/>
-        </w:rPr>
-      </w:pPr>
-      <w:r>
-        <w:rPr>
-          <w:noProof/>
-          <w:lang w:eastAsia="en-IE"/>
-        </w:rPr>
-        <w:t>Run the following command:</w:t>
-      </w:r>
-    </w:p>
-    <w:p>
-      <w:pPr>
-        <w:rPr>
-          <w:b/>
+          <w:noProof/>
+          <w:lang w:eastAsia="en-IE"/>
+        </w:rPr>
+      </w:pPr>
+      <w:r>
+        <w:rPr>
+          <w:noProof/>
+          <w:lang w:eastAsia="en-IE"/>
+        </w:rPr>
+        <w:t>Note – had to add the following to packages.json as the app.js is not called server.js in this service:</w:t>
+      </w:r>
+    </w:p>
+    <w:p>
+      <w:pPr>
+        <w:rPr>
           <w:noProof/>
           <w:lang w:eastAsia="en-IE"/>
         </w:rPr>
@@ -449,10 +488,10 @@
           <w:lang w:eastAsia="en-IE"/>
         </w:rPr>
         <w:drawing>
-          <wp:inline distT="0" distB="0" distL="0" distR="0" wp14:anchorId="205B349D" wp14:editId="611AABE0">
-            <wp:extent cx="4229100" cy="1152525"/>
-            <wp:effectExtent l="0" t="0" r="0" b="9525"/>
-            <wp:docPr id="7" name="Picture 7"/>
+          <wp:inline distT="0" distB="0" distL="0" distR="0" wp14:anchorId="0159BBA5" wp14:editId="1AC38928">
+            <wp:extent cx="1762125" cy="647700"/>
+            <wp:effectExtent l="0" t="0" r="9525" b="0"/>
+            <wp:docPr id="2" name="Picture 2"/>
             <wp:cNvGraphicFramePr>
               <a:graphicFrameLocks xmlns:a="http://schemas.openxmlformats.org/drawingml/2006/main" noChangeAspect="1"/>
             </wp:cNvGraphicFramePr>
@@ -472,7 +511,7 @@
                   <pic:spPr>
                     <a:xfrm>
                       <a:off x="0" y="0"/>
-                      <a:ext cx="4229100" cy="1152525"/>
+                      <a:ext cx="1762125" cy="647700"/>
                     </a:xfrm>
                     <a:prstGeom prst="rect">
                       <a:avLst/>
@@ -493,67 +532,13 @@
           <w:lang w:eastAsia="en-IE"/>
         </w:rPr>
       </w:pPr>
-    </w:p>
-    <w:p>
-      <w:pPr>
-        <w:rPr>
-          <w:b/>
-          <w:noProof/>
-          <w:lang w:eastAsia="en-IE"/>
-        </w:rPr>
-      </w:pPr>
-    </w:p>
-    <w:p>
-      <w:pPr>
-        <w:rPr>
-          <w:b/>
-          <w:noProof/>
-          <w:lang w:eastAsia="en-IE"/>
-        </w:rPr>
-      </w:pPr>
-    </w:p>
-    <w:p>
-      <w:pPr>
-        <w:rPr>
-          <w:b/>
-          <w:noProof/>
-          <w:lang w:eastAsia="en-IE"/>
-        </w:rPr>
-      </w:pPr>
-    </w:p>
-    <w:p>
-      <w:pPr>
-        <w:rPr>
-          <w:b/>
-          <w:noProof/>
-          <w:lang w:eastAsia="en-IE"/>
-        </w:rPr>
-      </w:pPr>
-    </w:p>
-    <w:p>
-      <w:pPr>
-        <w:rPr>
-          <w:b/>
-          <w:noProof/>
-          <w:lang w:eastAsia="en-IE"/>
-        </w:rPr>
-      </w:pPr>
-    </w:p>
-    <w:p>
-      <w:pPr>
-        <w:rPr>
-          <w:b/>
-          <w:noProof/>
-          <w:lang w:eastAsia="en-IE"/>
-        </w:rPr>
-      </w:pPr>
-      <w:r>
-        <w:rPr>
-          <w:b/>
-          <w:noProof/>
-          <w:lang w:eastAsia="en-IE"/>
-        </w:rPr>
-        <w:t>Running the Image</w:t>
+      <w:r>
+        <w:rPr>
+          <w:b/>
+          <w:noProof/>
+          <w:lang w:eastAsia="en-IE"/>
+        </w:rPr>
+        <w:t>Docker Image Creation</w:t>
       </w:r>
     </w:p>
     <w:p>
@@ -574,6 +559,7 @@
     <w:p>
       <w:pPr>
         <w:rPr>
+          <w:b/>
           <w:noProof/>
           <w:lang w:eastAsia="en-IE"/>
         </w:rPr>
@@ -584,10 +570,10 @@
           <w:lang w:eastAsia="en-IE"/>
         </w:rPr>
         <w:drawing>
-          <wp:inline distT="0" distB="0" distL="0" distR="0" wp14:anchorId="3FB244EB" wp14:editId="2A695B9D">
-            <wp:extent cx="7155164" cy="262393"/>
-            <wp:effectExtent l="0" t="0" r="0" b="4445"/>
-            <wp:docPr id="4" name="Picture 4"/>
+          <wp:inline distT="0" distB="0" distL="0" distR="0" wp14:anchorId="205B349D" wp14:editId="611AABE0">
+            <wp:extent cx="4229100" cy="1152525"/>
+            <wp:effectExtent l="0" t="0" r="0" b="9525"/>
+            <wp:docPr id="7" name="Picture 7"/>
             <wp:cNvGraphicFramePr>
               <a:graphicFrameLocks xmlns:a="http://schemas.openxmlformats.org/drawingml/2006/main" noChangeAspect="1"/>
             </wp:cNvGraphicFramePr>
@@ -607,7 +593,7 @@
                   <pic:spPr>
                     <a:xfrm>
                       <a:off x="0" y="0"/>
-                      <a:ext cx="7481171" cy="274348"/>
+                      <a:ext cx="4229100" cy="1152525"/>
                     </a:xfrm>
                     <a:prstGeom prst="rect">
                       <a:avLst/>
@@ -623,16 +609,72 @@
     <w:p>
       <w:pPr>
         <w:rPr>
-          <w:noProof/>
-          <w:lang w:eastAsia="en-IE"/>
-        </w:rPr>
-      </w:pPr>
-      <w:r>
-        <w:rPr>
-          <w:noProof/>
-          <w:lang w:eastAsia="en-IE"/>
-        </w:rPr>
-        <w:t>CAN USE SAME PORT NUMBER AS BELOW – IGNORE ABOVE??</w:t>
+          <w:b/>
+          <w:noProof/>
+          <w:lang w:eastAsia="en-IE"/>
+        </w:rPr>
+      </w:pPr>
+    </w:p>
+    <w:p>
+      <w:pPr>
+        <w:rPr>
+          <w:b/>
+          <w:noProof/>
+          <w:lang w:eastAsia="en-IE"/>
+        </w:rPr>
+      </w:pPr>
+    </w:p>
+    <w:p>
+      <w:pPr>
+        <w:rPr>
+          <w:b/>
+          <w:noProof/>
+          <w:lang w:eastAsia="en-IE"/>
+        </w:rPr>
+      </w:pPr>
+    </w:p>
+    <w:p>
+      <w:pPr>
+        <w:rPr>
+          <w:b/>
+          <w:noProof/>
+          <w:lang w:eastAsia="en-IE"/>
+        </w:rPr>
+      </w:pPr>
+    </w:p>
+    <w:p>
+      <w:pPr>
+        <w:rPr>
+          <w:b/>
+          <w:noProof/>
+          <w:lang w:eastAsia="en-IE"/>
+        </w:rPr>
+      </w:pPr>
+    </w:p>
+    <w:p>
+      <w:pPr>
+        <w:rPr>
+          <w:b/>
+          <w:noProof/>
+          <w:lang w:eastAsia="en-IE"/>
+        </w:rPr>
+      </w:pPr>
+    </w:p>
+    <w:p>
+      <w:pPr>
+        <w:rPr>
+          <w:b/>
+          <w:noProof/>
+          <w:lang w:eastAsia="en-IE"/>
+        </w:rPr>
+      </w:pPr>
+      <w:r>
+        <w:rPr>
+          <w:b/>
+          <w:noProof/>
+          <w:lang w:eastAsia="en-IE"/>
+        </w:rPr>
+        <w:t>Running the Image</w:t>
       </w:r>
     </w:p>
     <w:p>
@@ -648,11 +690,26 @@
           <w:lang w:eastAsia="en-IE"/>
         </w:rPr>
         <w:lastRenderedPageBreak/>
+        <w:t>Run the following command:</w:t>
+      </w:r>
+    </w:p>
+    <w:p>
+      <w:pPr>
+        <w:rPr>
+          <w:noProof/>
+          <w:lang w:eastAsia="en-IE"/>
+        </w:rPr>
+      </w:pPr>
+      <w:r>
+        <w:rPr>
+          <w:noProof/>
+          <w:lang w:eastAsia="en-IE"/>
+        </w:rPr>
         <w:drawing>
-          <wp:inline distT="0" distB="0" distL="0" distR="0" wp14:anchorId="443BF8C7" wp14:editId="2D907D52">
-            <wp:extent cx="4286250" cy="419100"/>
-            <wp:effectExtent l="0" t="0" r="0" b="0"/>
-            <wp:docPr id="13" name="Picture 13"/>
+          <wp:inline distT="0" distB="0" distL="0" distR="0" wp14:anchorId="3FB244EB" wp14:editId="2A695B9D">
+            <wp:extent cx="7155164" cy="262393"/>
+            <wp:effectExtent l="0" t="0" r="0" b="4445"/>
+            <wp:docPr id="4" name="Picture 4"/>
             <wp:cNvGraphicFramePr>
               <a:graphicFrameLocks xmlns:a="http://schemas.openxmlformats.org/drawingml/2006/main" noChangeAspect="1"/>
             </wp:cNvGraphicFramePr>
@@ -672,7 +729,7 @@
                   <pic:spPr>
                     <a:xfrm>
                       <a:off x="0" y="0"/>
-                      <a:ext cx="4286250" cy="419100"/>
+                      <a:ext cx="7481171" cy="274348"/>
                     </a:xfrm>
                     <a:prstGeom prst="rect">
                       <a:avLst/>
@@ -697,7 +754,7 @@
           <w:noProof/>
           <w:lang w:eastAsia="en-IE"/>
         </w:rPr>
-        <w:t>Test it’s running:</w:t>
+        <w:t>CAN USE SAME PORT NUMBER AS BELOW – IGNORE ABOVE??</w:t>
       </w:r>
     </w:p>
     <w:p>
@@ -713,10 +770,10 @@
           <w:lang w:eastAsia="en-IE"/>
         </w:rPr>
         <w:drawing>
-          <wp:inline distT="0" distB="0" distL="0" distR="0" wp14:anchorId="4D4884B1" wp14:editId="128B9B5E">
-            <wp:extent cx="5731510" cy="1934210"/>
-            <wp:effectExtent l="0" t="0" r="2540" b="8890"/>
-            <wp:docPr id="5" name="Picture 5"/>
+          <wp:inline distT="0" distB="0" distL="0" distR="0" wp14:anchorId="443BF8C7" wp14:editId="2D907D52">
+            <wp:extent cx="4286250" cy="419100"/>
+            <wp:effectExtent l="0" t="0" r="0" b="0"/>
+            <wp:docPr id="13" name="Picture 13"/>
             <wp:cNvGraphicFramePr>
               <a:graphicFrameLocks xmlns:a="http://schemas.openxmlformats.org/drawingml/2006/main" noChangeAspect="1"/>
             </wp:cNvGraphicFramePr>
@@ -736,6 +793,70 @@
                   <pic:spPr>
                     <a:xfrm>
                       <a:off x="0" y="0"/>
+                      <a:ext cx="4286250" cy="419100"/>
+                    </a:xfrm>
+                    <a:prstGeom prst="rect">
+                      <a:avLst/>
+                    </a:prstGeom>
+                  </pic:spPr>
+                </pic:pic>
+              </a:graphicData>
+            </a:graphic>
+          </wp:inline>
+        </w:drawing>
+      </w:r>
+    </w:p>
+    <w:p>
+      <w:pPr>
+        <w:rPr>
+          <w:noProof/>
+          <w:lang w:eastAsia="en-IE"/>
+        </w:rPr>
+      </w:pPr>
+      <w:r>
+        <w:rPr>
+          <w:noProof/>
+          <w:lang w:eastAsia="en-IE"/>
+        </w:rPr>
+        <w:t>Test it’s running:</w:t>
+      </w:r>
+    </w:p>
+    <w:p>
+      <w:pPr>
+        <w:rPr>
+          <w:noProof/>
+          <w:lang w:eastAsia="en-IE"/>
+        </w:rPr>
+      </w:pPr>
+      <w:r>
+        <w:rPr>
+          <w:noProof/>
+          <w:lang w:eastAsia="en-IE"/>
+        </w:rPr>
+        <w:drawing>
+          <wp:inline distT="0" distB="0" distL="0" distR="0" wp14:anchorId="4D4884B1" wp14:editId="128B9B5E">
+            <wp:extent cx="5731510" cy="1934210"/>
+            <wp:effectExtent l="0" t="0" r="2540" b="8890"/>
+            <wp:docPr id="5" name="Picture 5"/>
+            <wp:cNvGraphicFramePr>
+              <a:graphicFrameLocks xmlns:a="http://schemas.openxmlformats.org/drawingml/2006/main" noChangeAspect="1"/>
+            </wp:cNvGraphicFramePr>
+            <a:graphic xmlns:a="http://schemas.openxmlformats.org/drawingml/2006/main">
+              <a:graphicData uri="http://schemas.openxmlformats.org/drawingml/2006/picture">
+                <pic:pic xmlns:pic="http://schemas.openxmlformats.org/drawingml/2006/picture">
+                  <pic:nvPicPr>
+                    <pic:cNvPr id="1" name=""/>
+                    <pic:cNvPicPr/>
+                  </pic:nvPicPr>
+                  <pic:blipFill>
+                    <a:blip r:embed="rId16"/>
+                    <a:stretch>
+                      <a:fillRect/>
+                    </a:stretch>
+                  </pic:blipFill>
+                  <pic:spPr>
+                    <a:xfrm>
+                      <a:off x="0" y="0"/>
                       <a:ext cx="5731510" cy="1934210"/>
                     </a:xfrm>
                     <a:prstGeom prst="rect">
@@ -780,7 +901,7 @@
         </w:rPr>
         <w:t xml:space="preserve">Ref: </w:t>
       </w:r>
-      <w:hyperlink r:id="rId16" w:history="1">
+      <w:hyperlink r:id="rId17" w:history="1">
         <w:r>
           <w:rPr>
             <w:rStyle w:val="Hyperlink"/>
@@ -812,8 +933,8 @@
         </w:rPr>
         <w:drawing>
           <wp:inline distT="0" distB="0" distL="0" distR="0" wp14:anchorId="0D2FE3F9" wp14:editId="67E78F27">
-            <wp:extent cx="5731510" cy="1017905"/>
-            <wp:effectExtent l="0" t="0" r="2540" b="0"/>
+            <wp:extent cx="6312761" cy="1121134"/>
+            <wp:effectExtent l="0" t="0" r="0" b="3175"/>
             <wp:docPr id="6" name="Picture 6"/>
             <wp:cNvGraphicFramePr>
               <a:graphicFrameLocks xmlns:a="http://schemas.openxmlformats.org/drawingml/2006/main" noChangeAspect="1"/>
@@ -826,7 +947,7 @@
                     <pic:cNvPicPr/>
                   </pic:nvPicPr>
                   <pic:blipFill>
-                    <a:blip r:embed="rId17"/>
+                    <a:blip r:embed="rId18"/>
                     <a:stretch>
                       <a:fillRect/>
                     </a:stretch>
@@ -834,7 +955,7 @@
                   <pic:spPr>
                     <a:xfrm>
                       <a:off x="0" y="0"/>
-                      <a:ext cx="5731510" cy="1017905"/>
+                      <a:ext cx="6343582" cy="1126608"/>
                     </a:xfrm>
                     <a:prstGeom prst="rect">
                       <a:avLst/>
@@ -877,7 +998,7 @@
         </w:rPr>
         <w:t xml:space="preserve"> - </w:t>
       </w:r>
-      <w:hyperlink r:id="rId18" w:history="1">
+      <w:hyperlink r:id="rId19" w:history="1">
         <w:r>
           <w:rPr>
             <w:rStyle w:val="Hyperlink"/>
@@ -1053,107 +1174,11 @@
           <w:noProof/>
           <w:lang w:eastAsia="en-IE"/>
         </w:rPr>
-        <w:lastRenderedPageBreak/>
         <w:drawing>
           <wp:inline distT="0" distB="0" distL="0" distR="0" wp14:anchorId="0A26805F" wp14:editId="642C8955">
             <wp:extent cx="2486025" cy="2552700"/>
             <wp:effectExtent l="0" t="0" r="9525" b="0"/>
             <wp:docPr id="8" name="Picture 8"/>
-            <wp:cNvGraphicFramePr>
-              <a:graphicFrameLocks xmlns:a="http://schemas.openxmlformats.org/drawingml/2006/main" noChangeAspect="1"/>
-            </wp:cNvGraphicFramePr>
-            <a:graphic xmlns:a="http://schemas.openxmlformats.org/drawingml/2006/main">
-              <a:graphicData uri="http://schemas.openxmlformats.org/drawingml/2006/picture">
-                <pic:pic xmlns:pic="http://schemas.openxmlformats.org/drawingml/2006/picture">
-                  <pic:nvPicPr>
-                    <pic:cNvPr id="1" name=""/>
-                    <pic:cNvPicPr/>
-                  </pic:nvPicPr>
-                  <pic:blipFill>
-                    <a:blip r:embed="rId19"/>
-                    <a:stretch>
-                      <a:fillRect/>
-                    </a:stretch>
-                  </pic:blipFill>
-                  <pic:spPr>
-                    <a:xfrm>
-                      <a:off x="0" y="0"/>
-                      <a:ext cx="2486025" cy="2552700"/>
-                    </a:xfrm>
-                    <a:prstGeom prst="rect">
-                      <a:avLst/>
-                    </a:prstGeom>
-                  </pic:spPr>
-                </pic:pic>
-              </a:graphicData>
-            </a:graphic>
-          </wp:inline>
-        </w:drawing>
-      </w:r>
-    </w:p>
-    <w:p>
-      <w:pPr>
-        <w:rPr>
-          <w:noProof/>
-          <w:lang w:eastAsia="en-IE"/>
-        </w:rPr>
-      </w:pPr>
-    </w:p>
-    <w:p>
-      <w:pPr>
-        <w:rPr>
-          <w:b/>
-          <w:noProof/>
-          <w:sz w:val="28"/>
-          <w:szCs w:val="28"/>
-          <w:lang w:eastAsia="en-IE"/>
-        </w:rPr>
-      </w:pPr>
-      <w:r>
-        <w:rPr>
-          <w:b/>
-          <w:noProof/>
-          <w:sz w:val="28"/>
-          <w:szCs w:val="28"/>
-          <w:lang w:eastAsia="en-IE"/>
-        </w:rPr>
-        <w:t>Cart Service</w:t>
-      </w:r>
-    </w:p>
-    <w:p>
-      <w:pPr>
-        <w:rPr>
-          <w:b/>
-          <w:noProof/>
-          <w:lang w:eastAsia="en-IE"/>
-        </w:rPr>
-      </w:pPr>
-      <w:r>
-        <w:rPr>
-          <w:b/>
-          <w:noProof/>
-          <w:lang w:eastAsia="en-IE"/>
-        </w:rPr>
-        <w:t>Dockerfile</w:t>
-      </w:r>
-    </w:p>
-    <w:p>
-      <w:pPr>
-        <w:rPr>
-          <w:noProof/>
-          <w:lang w:eastAsia="en-IE"/>
-        </w:rPr>
-      </w:pPr>
-      <w:r>
-        <w:rPr>
-          <w:noProof/>
-          <w:lang w:eastAsia="en-IE"/>
-        </w:rPr>
-        <w:drawing>
-          <wp:inline distT="0" distB="0" distL="0" distR="0" wp14:anchorId="0E71E5EE" wp14:editId="1304D0F3">
-            <wp:extent cx="2447925" cy="2495550"/>
-            <wp:effectExtent l="0" t="0" r="9525" b="0"/>
-            <wp:docPr id="3" name="Picture 3"/>
             <wp:cNvGraphicFramePr>
               <a:graphicFrameLocks xmlns:a="http://schemas.openxmlformats.org/drawingml/2006/main" noChangeAspect="1"/>
             </wp:cNvGraphicFramePr>
@@ -1173,7 +1198,7 @@
                   <pic:spPr>
                     <a:xfrm>
                       <a:off x="0" y="0"/>
-                      <a:ext cx="2447925" cy="2495550"/>
+                      <a:ext cx="2486025" cy="2552700"/>
                     </a:xfrm>
                     <a:prstGeom prst="rect">
                       <a:avLst/>
@@ -1189,6 +1214,14 @@
     <w:p>
       <w:pPr>
         <w:rPr>
+          <w:noProof/>
+          <w:lang w:eastAsia="en-IE"/>
+        </w:rPr>
+      </w:pPr>
+    </w:p>
+    <w:p>
+      <w:pPr>
+        <w:rPr>
           <w:b/>
           <w:noProof/>
           <w:sz w:val="28"/>
@@ -1196,9 +1229,7 @@
           <w:lang w:eastAsia="en-IE"/>
         </w:rPr>
       </w:pPr>
-    </w:p>
-    <w:p>
-      <w:pPr>
+      <w:r>
         <w:rPr>
           <w:b/>
           <w:noProof/>
@@ -1206,71 +1237,7 @@
           <w:szCs w:val="28"/>
           <w:lang w:eastAsia="en-IE"/>
         </w:rPr>
-      </w:pPr>
-    </w:p>
-    <w:p>
-      <w:pPr>
-        <w:rPr>
-          <w:b/>
-          <w:noProof/>
-          <w:sz w:val="28"/>
-          <w:szCs w:val="28"/>
-          <w:lang w:eastAsia="en-IE"/>
-        </w:rPr>
-      </w:pPr>
-    </w:p>
-    <w:p>
-      <w:pPr>
-        <w:rPr>
-          <w:b/>
-          <w:noProof/>
-          <w:sz w:val="28"/>
-          <w:szCs w:val="28"/>
-          <w:lang w:eastAsia="en-IE"/>
-        </w:rPr>
-      </w:pPr>
-    </w:p>
-    <w:p>
-      <w:pPr>
-        <w:rPr>
-          <w:b/>
-          <w:noProof/>
-          <w:sz w:val="28"/>
-          <w:szCs w:val="28"/>
-          <w:lang w:eastAsia="en-IE"/>
-        </w:rPr>
-      </w:pPr>
-    </w:p>
-    <w:p>
-      <w:pPr>
-        <w:rPr>
-          <w:b/>
-          <w:noProof/>
-          <w:sz w:val="28"/>
-          <w:szCs w:val="28"/>
-          <w:lang w:eastAsia="en-IE"/>
-        </w:rPr>
-      </w:pPr>
-    </w:p>
-    <w:p>
-      <w:pPr>
-        <w:rPr>
-          <w:b/>
-          <w:noProof/>
-          <w:sz w:val="28"/>
-          <w:szCs w:val="28"/>
-          <w:lang w:eastAsia="en-IE"/>
-        </w:rPr>
-      </w:pPr>
-      <w:r>
-        <w:rPr>
-          <w:b/>
-          <w:noProof/>
-          <w:sz w:val="28"/>
-          <w:szCs w:val="28"/>
-          <w:lang w:eastAsia="en-IE"/>
-        </w:rPr>
-        <w:t>Front-end Service</w:t>
+        <w:t>Cart Service</w:t>
       </w:r>
     </w:p>
     <w:p>
@@ -1302,12 +1269,11 @@
           <w:noProof/>
           <w:lang w:eastAsia="en-IE"/>
         </w:rPr>
-        <w:lastRenderedPageBreak/>
         <w:drawing>
-          <wp:inline distT="0" distB="0" distL="0" distR="0" wp14:anchorId="2DEF9FA7" wp14:editId="31B5A222">
-            <wp:extent cx="2314575" cy="2533650"/>
+          <wp:inline distT="0" distB="0" distL="0" distR="0" wp14:anchorId="0E71E5EE" wp14:editId="1304D0F3">
+            <wp:extent cx="2447925" cy="2495550"/>
             <wp:effectExtent l="0" t="0" r="9525" b="0"/>
-            <wp:docPr id="9" name="Picture 9"/>
+            <wp:docPr id="3" name="Picture 3"/>
             <wp:cNvGraphicFramePr>
               <a:graphicFrameLocks xmlns:a="http://schemas.openxmlformats.org/drawingml/2006/main" noChangeAspect="1"/>
             </wp:cNvGraphicFramePr>
@@ -1327,7 +1293,7 @@
                   <pic:spPr>
                     <a:xfrm>
                       <a:off x="0" y="0"/>
-                      <a:ext cx="2314575" cy="2533650"/>
+                      <a:ext cx="2447925" cy="2495550"/>
                     </a:xfrm>
                     <a:prstGeom prst="rect">
                       <a:avLst/>
@@ -1350,7 +1316,9 @@
           <w:lang w:eastAsia="en-IE"/>
         </w:rPr>
       </w:pPr>
-      <w:r>
+    </w:p>
+    <w:p>
+      <w:pPr>
         <w:rPr>
           <w:b/>
           <w:noProof/>
@@ -1358,7 +1326,71 @@
           <w:szCs w:val="28"/>
           <w:lang w:eastAsia="en-IE"/>
         </w:rPr>
-        <w:t>Stock Service</w:t>
+      </w:pPr>
+    </w:p>
+    <w:p>
+      <w:pPr>
+        <w:rPr>
+          <w:b/>
+          <w:noProof/>
+          <w:sz w:val="28"/>
+          <w:szCs w:val="28"/>
+          <w:lang w:eastAsia="en-IE"/>
+        </w:rPr>
+      </w:pPr>
+    </w:p>
+    <w:p>
+      <w:pPr>
+        <w:rPr>
+          <w:b/>
+          <w:noProof/>
+          <w:sz w:val="28"/>
+          <w:szCs w:val="28"/>
+          <w:lang w:eastAsia="en-IE"/>
+        </w:rPr>
+      </w:pPr>
+    </w:p>
+    <w:p>
+      <w:pPr>
+        <w:rPr>
+          <w:b/>
+          <w:noProof/>
+          <w:sz w:val="28"/>
+          <w:szCs w:val="28"/>
+          <w:lang w:eastAsia="en-IE"/>
+        </w:rPr>
+      </w:pPr>
+    </w:p>
+    <w:p>
+      <w:pPr>
+        <w:rPr>
+          <w:b/>
+          <w:noProof/>
+          <w:sz w:val="28"/>
+          <w:szCs w:val="28"/>
+          <w:lang w:eastAsia="en-IE"/>
+        </w:rPr>
+      </w:pPr>
+    </w:p>
+    <w:p>
+      <w:pPr>
+        <w:rPr>
+          <w:b/>
+          <w:noProof/>
+          <w:sz w:val="28"/>
+          <w:szCs w:val="28"/>
+          <w:lang w:eastAsia="en-IE"/>
+        </w:rPr>
+      </w:pPr>
+      <w:r>
+        <w:rPr>
+          <w:b/>
+          <w:noProof/>
+          <w:sz w:val="28"/>
+          <w:szCs w:val="28"/>
+          <w:lang w:eastAsia="en-IE"/>
+        </w:rPr>
+        <w:t>Front-end Service</w:t>
       </w:r>
     </w:p>
     <w:p>
@@ -1379,16 +1411,22 @@
       </w:r>
     </w:p>
     <w:p>
+      <w:pPr>
+        <w:rPr>
+          <w:noProof/>
+          <w:lang w:eastAsia="en-IE"/>
+        </w:rPr>
+      </w:pPr>
       <w:r>
         <w:rPr>
           <w:noProof/>
           <w:lang w:eastAsia="en-IE"/>
         </w:rPr>
         <w:drawing>
-          <wp:inline distT="0" distB="0" distL="0" distR="0" wp14:anchorId="23A3553A" wp14:editId="1EF3CD09">
-            <wp:extent cx="2419350" cy="2495550"/>
-            <wp:effectExtent l="0" t="0" r="0" b="0"/>
-            <wp:docPr id="10" name="Picture 10"/>
+          <wp:inline distT="0" distB="0" distL="0" distR="0" wp14:anchorId="2DEF9FA7" wp14:editId="31B5A222">
+            <wp:extent cx="2314575" cy="2533650"/>
+            <wp:effectExtent l="0" t="0" r="9525" b="0"/>
+            <wp:docPr id="9" name="Picture 9"/>
             <wp:cNvGraphicFramePr>
               <a:graphicFrameLocks xmlns:a="http://schemas.openxmlformats.org/drawingml/2006/main" noChangeAspect="1"/>
             </wp:cNvGraphicFramePr>
@@ -1408,6 +1446,87 @@
                   <pic:spPr>
                     <a:xfrm>
                       <a:off x="0" y="0"/>
+                      <a:ext cx="2314575" cy="2533650"/>
+                    </a:xfrm>
+                    <a:prstGeom prst="rect">
+                      <a:avLst/>
+                    </a:prstGeom>
+                  </pic:spPr>
+                </pic:pic>
+              </a:graphicData>
+            </a:graphic>
+          </wp:inline>
+        </w:drawing>
+      </w:r>
+    </w:p>
+    <w:p>
+      <w:pPr>
+        <w:rPr>
+          <w:b/>
+          <w:noProof/>
+          <w:sz w:val="28"/>
+          <w:szCs w:val="28"/>
+          <w:lang w:eastAsia="en-IE"/>
+        </w:rPr>
+      </w:pPr>
+      <w:r>
+        <w:rPr>
+          <w:b/>
+          <w:noProof/>
+          <w:sz w:val="28"/>
+          <w:szCs w:val="28"/>
+          <w:lang w:eastAsia="en-IE"/>
+        </w:rPr>
+        <w:t>Stock Service</w:t>
+      </w:r>
+    </w:p>
+    <w:p>
+      <w:pPr>
+        <w:rPr>
+          <w:b/>
+          <w:noProof/>
+          <w:lang w:eastAsia="en-IE"/>
+        </w:rPr>
+      </w:pPr>
+      <w:r>
+        <w:rPr>
+          <w:b/>
+          <w:noProof/>
+          <w:lang w:eastAsia="en-IE"/>
+        </w:rPr>
+        <w:t>Dockerfile</w:t>
+      </w:r>
+    </w:p>
+    <w:p>
+      <w:r>
+        <w:rPr>
+          <w:noProof/>
+          <w:lang w:eastAsia="en-IE"/>
+        </w:rPr>
+        <w:drawing>
+          <wp:inline distT="0" distB="0" distL="0" distR="0" wp14:anchorId="23A3553A" wp14:editId="1EF3CD09">
+            <wp:extent cx="2419350" cy="2495550"/>
+            <wp:effectExtent l="0" t="0" r="0" b="0"/>
+            <wp:docPr id="10" name="Picture 10"/>
+            <wp:cNvGraphicFramePr>
+              <a:graphicFrameLocks xmlns:a="http://schemas.openxmlformats.org/drawingml/2006/main" noChangeAspect="1"/>
+            </wp:cNvGraphicFramePr>
+            <a:graphic xmlns:a="http://schemas.openxmlformats.org/drawingml/2006/main">
+              <a:graphicData uri="http://schemas.openxmlformats.org/drawingml/2006/picture">
+                <pic:pic xmlns:pic="http://schemas.openxmlformats.org/drawingml/2006/picture">
+                  <pic:nvPicPr>
+                    <pic:cNvPr id="1" name=""/>
+                    <pic:cNvPicPr/>
+                  </pic:nvPicPr>
+                  <pic:blipFill>
+                    <a:blip r:embed="rId23"/>
+                    <a:stretch>
+                      <a:fillRect/>
+                    </a:stretch>
+                  </pic:blipFill>
+                  <pic:spPr>
+                    <a:xfrm>
+                      <a:off x="0" y="0"/>
                       <a:ext cx="2419350" cy="2495550"/>
                     </a:xfrm>
                     <a:prstGeom prst="rect">
@@ -1423,12 +1542,28 @@
     </w:p>
     <w:p>
       <w:r>
-        <w:t>TODO – Add screen capture of common .dockerignore file.</w:t>
-      </w:r>
-    </w:p>
-    <w:p>
-      <w:r>
-        <w:t>TODO – Split doc out into Dockerfiles and common sections (creating, deploying, testing etc.)</w:t>
+        <w:t>TODO – Add screen capture of common .</w:t>
+      </w:r>
+      <w:proofErr w:type="spellStart"/>
+      <w:r>
+        <w:t>dockerignore</w:t>
+      </w:r>
+      <w:proofErr w:type="spellEnd"/>
+      <w:r>
+        <w:t xml:space="preserve"> file.</w:t>
+      </w:r>
+    </w:p>
+    <w:p>
+      <w:r>
+        <w:t xml:space="preserve">TODO – Split doc out into </w:t>
+      </w:r>
+      <w:proofErr w:type="spellStart"/>
+      <w:r>
+        <w:t>Dockerfiles</w:t>
+      </w:r>
+      <w:proofErr w:type="spellEnd"/>
+      <w:r>
+        <w:t xml:space="preserve"> and common sections (creating, deploying, testing etc.)</w:t>
       </w:r>
     </w:p>
     <w:p/>
@@ -1458,7 +1593,7 @@
       <w:r>
         <w:t xml:space="preserve">Ref: </w:t>
       </w:r>
-      <w:hyperlink r:id="rId23" w:history="1">
+      <w:hyperlink r:id="rId24" w:history="1">
         <w:r>
           <w:rPr>
             <w:rStyle w:val="Hyperlink"/>
@@ -1472,27 +1607,14 @@
     </w:p>
     <w:p>
       <w:r>
-        <w:lastRenderedPageBreak/>
         <w:t xml:space="preserve">Pull down the image from the DockerHub - </w:t>
       </w:r>
-      <w:hyperlink r:id="rId24" w:history="1">
+      <w:hyperlink r:id="rId25" w:history="1">
         <w:r>
           <w:rPr>
             <w:rStyle w:val="Hyperlink"/>
           </w:rPr>
-          <w:t>https://hu</w:t>
-        </w:r>
-        <w:r>
-          <w:rPr>
-            <w:rStyle w:val="Hyperlink"/>
-          </w:rPr>
-          <w:t>b</w:t>
-        </w:r>
-        <w:r>
-          <w:rPr>
-            <w:rStyle w:val="Hyperlink"/>
-          </w:rPr>
-          <w:t>.docker.com/_/mysql/</w:t>
+          <w:t>https://hub.docker.com/_/mysql/</w:t>
         </w:r>
       </w:hyperlink>
     </w:p>
@@ -1523,7 +1645,7 @@
                     <pic:cNvPicPr/>
                   </pic:nvPicPr>
                   <pic:blipFill>
-                    <a:blip r:embed="rId25"/>
+                    <a:blip r:embed="rId26"/>
                     <a:stretch>
                       <a:fillRect/>
                     </a:stretch>
@@ -1577,7 +1699,7 @@
                     <pic:cNvPicPr/>
                   </pic:nvPicPr>
                   <pic:blipFill>
-                    <a:blip r:embed="rId26"/>
+                    <a:blip r:embed="rId27"/>
                     <a:stretch>
                       <a:fillRect/>
                     </a:stretch>

</xml_diff>

<commit_message>
Added doc around creating the DB in Docker.
</commit_message>
<xml_diff>
--- a/doc/Deployment Notes.docx
+++ b/doc/Deployment Notes.docx
@@ -139,8 +139,6 @@
       <w:r>
         <w:t>.</w:t>
       </w:r>
-      <w:bookmarkStart w:id="0" w:name="_GoBack"/>
-      <w:bookmarkEnd w:id="0"/>
     </w:p>
     <w:p>
       <w:pPr>
@@ -932,10 +930,10 @@
           <w:lang w:eastAsia="en-IE"/>
         </w:rPr>
         <w:drawing>
-          <wp:inline distT="0" distB="0" distL="0" distR="0" wp14:anchorId="0D2FE3F9" wp14:editId="67E78F27">
-            <wp:extent cx="6312761" cy="1121134"/>
-            <wp:effectExtent l="0" t="0" r="0" b="3175"/>
-            <wp:docPr id="6" name="Picture 6"/>
+          <wp:inline distT="0" distB="0" distL="0" distR="0" wp14:anchorId="07230F9D" wp14:editId="6FABB093">
+            <wp:extent cx="5419725" cy="1028700"/>
+            <wp:effectExtent l="0" t="0" r="9525" b="0"/>
+            <wp:docPr id="17" name="Picture 17"/>
             <wp:cNvGraphicFramePr>
               <a:graphicFrameLocks xmlns:a="http://schemas.openxmlformats.org/drawingml/2006/main" noChangeAspect="1"/>
             </wp:cNvGraphicFramePr>
@@ -955,7 +953,7 @@
                   <pic:spPr>
                     <a:xfrm>
                       <a:off x="0" y="0"/>
-                      <a:ext cx="6343582" cy="1126608"/>
+                      <a:ext cx="5419725" cy="1028700"/>
                     </a:xfrm>
                     <a:prstGeom prst="rect">
                       <a:avLst/>
@@ -967,6 +965,8 @@
           </wp:inline>
         </w:drawing>
       </w:r>
+      <w:bookmarkStart w:id="0" w:name="_GoBack"/>
+      <w:bookmarkEnd w:id="0"/>
     </w:p>
     <w:p>
       <w:pPr>
@@ -1142,6 +1142,7 @@
           <w:szCs w:val="28"/>
           <w:lang w:eastAsia="en-IE"/>
         </w:rPr>
+        <w:lastRenderedPageBreak/>
         <w:t>Catalogue Service</w:t>
       </w:r>
     </w:p>
@@ -1390,6 +1391,7 @@
           <w:szCs w:val="28"/>
           <w:lang w:eastAsia="en-IE"/>
         </w:rPr>
+        <w:lastRenderedPageBreak/>
         <w:t>Front-end Service</w:t>
       </w:r>
     </w:p>
@@ -1586,6 +1588,7 @@
           <w:sz w:val="28"/>
           <w:szCs w:val="28"/>
         </w:rPr>
+        <w:lastRenderedPageBreak/>
         <w:t>Database</w:t>
       </w:r>
     </w:p>
@@ -1630,10 +1633,10 @@
           <w:lang w:eastAsia="en-IE"/>
         </w:rPr>
         <w:drawing>
-          <wp:inline distT="0" distB="0" distL="0" distR="0" wp14:anchorId="5817B7F9" wp14:editId="57F8E003">
-            <wp:extent cx="5334000" cy="295275"/>
-            <wp:effectExtent l="0" t="0" r="0" b="9525"/>
-            <wp:docPr id="11" name="Picture 11"/>
+          <wp:inline distT="0" distB="0" distL="0" distR="0" wp14:anchorId="35AF9356" wp14:editId="2E60D98F">
+            <wp:extent cx="6514533" cy="477078"/>
+            <wp:effectExtent l="0" t="0" r="635" b="0"/>
+            <wp:docPr id="16" name="Picture 16"/>
             <wp:cNvGraphicFramePr>
               <a:graphicFrameLocks xmlns:a="http://schemas.openxmlformats.org/drawingml/2006/main" noChangeAspect="1"/>
             </wp:cNvGraphicFramePr>
@@ -1653,7 +1656,7 @@
                   <pic:spPr>
                     <a:xfrm>
                       <a:off x="0" y="0"/>
-                      <a:ext cx="5334000" cy="295275"/>
+                      <a:ext cx="6653980" cy="487290"/>
                     </a:xfrm>
                     <a:prstGeom prst="rect">
                       <a:avLst/>
@@ -1666,10 +1669,39 @@
         </w:drawing>
       </w:r>
     </w:p>
+    <w:p>
+      <w:r>
+        <w:t>The</w:t>
+      </w:r>
+      <w:r>
+        <w:t>n</w:t>
+      </w:r>
+      <w:r>
+        <w:t xml:space="preserve"> connect to port 3306 on </w:t>
+      </w:r>
+      <w:r>
+        <w:t>192.168.99.100</w:t>
+      </w:r>
+      <w:r>
+        <w:t xml:space="preserve"> using MySQL Workbench and run the SQL to create the shop DB.</w:t>
+      </w:r>
+    </w:p>
     <w:p/>
     <w:p>
-      <w:r>
-        <w:t>&gt;&gt; GENERAL</w:t>
+      <w:pPr>
+        <w:rPr>
+          <w:b/>
+          <w:sz w:val="28"/>
+          <w:szCs w:val="28"/>
+        </w:rPr>
+      </w:pPr>
+      <w:r>
+        <w:rPr>
+          <w:b/>
+          <w:sz w:val="28"/>
+          <w:szCs w:val="28"/>
+        </w:rPr>
+        <w:t>General</w:t>
       </w:r>
     </w:p>
     <w:p>
@@ -1718,6 +1750,170 @@
             </a:graphic>
           </wp:inline>
         </w:drawing>
+      </w:r>
+    </w:p>
+    <w:p/>
+    <w:p>
+      <w:r>
+        <w:t>Stop all running containers</w:t>
+      </w:r>
+    </w:p>
+    <w:p>
+      <w:pPr>
+        <w:tabs>
+          <w:tab w:val="left" w:pos="916"/>
+          <w:tab w:val="left" w:pos="1832"/>
+          <w:tab w:val="left" w:pos="2748"/>
+          <w:tab w:val="left" w:pos="3664"/>
+          <w:tab w:val="left" w:pos="4580"/>
+          <w:tab w:val="left" w:pos="5496"/>
+          <w:tab w:val="left" w:pos="6412"/>
+          <w:tab w:val="left" w:pos="7328"/>
+          <w:tab w:val="left" w:pos="8244"/>
+          <w:tab w:val="left" w:pos="9160"/>
+          <w:tab w:val="left" w:pos="10076"/>
+          <w:tab w:val="left" w:pos="10992"/>
+          <w:tab w:val="left" w:pos="11908"/>
+          <w:tab w:val="left" w:pos="12824"/>
+          <w:tab w:val="left" w:pos="13740"/>
+          <w:tab w:val="left" w:pos="14656"/>
+        </w:tabs>
+        <w:spacing w:after="0" w:line="240" w:lineRule="auto"/>
+        <w:rPr>
+          <w:rFonts w:ascii="Consolas" w:eastAsia="Times New Roman" w:hAnsi="Consolas" w:cs="Consolas"/>
+          <w:color w:val="111111"/>
+          <w:sz w:val="24"/>
+          <w:szCs w:val="24"/>
+          <w:lang w:eastAsia="en-IE"/>
+        </w:rPr>
+      </w:pPr>
+      <w:proofErr w:type="spellStart"/>
+      <w:proofErr w:type="gramStart"/>
+      <w:r>
+        <w:rPr>
+          <w:rFonts w:ascii="Consolas" w:eastAsia="Times New Roman" w:hAnsi="Consolas" w:cs="Consolas"/>
+          <w:color w:val="000000"/>
+          <w:sz w:val="20"/>
+          <w:szCs w:val="20"/>
+          <w:lang w:eastAsia="en-IE"/>
+        </w:rPr>
+        <w:t>docker</w:t>
+      </w:r>
+      <w:proofErr w:type="spellEnd"/>
+      <w:proofErr w:type="gramEnd"/>
+      <w:r>
+        <w:rPr>
+          <w:rFonts w:ascii="Consolas" w:eastAsia="Times New Roman" w:hAnsi="Consolas" w:cs="Consolas"/>
+          <w:color w:val="000000"/>
+          <w:sz w:val="20"/>
+          <w:szCs w:val="20"/>
+          <w:lang w:eastAsia="en-IE"/>
+        </w:rPr>
+        <w:t xml:space="preserve"> stop $</w:t>
+      </w:r>
+      <w:r>
+        <w:rPr>
+          <w:rFonts w:ascii="Consolas" w:eastAsia="Times New Roman" w:hAnsi="Consolas" w:cs="Consolas"/>
+          <w:color w:val="666600"/>
+          <w:sz w:val="20"/>
+          <w:szCs w:val="20"/>
+          <w:lang w:eastAsia="en-IE"/>
+        </w:rPr>
+        <w:t>(</w:t>
+      </w:r>
+      <w:proofErr w:type="spellStart"/>
+      <w:r>
+        <w:rPr>
+          <w:rFonts w:ascii="Consolas" w:eastAsia="Times New Roman" w:hAnsi="Consolas" w:cs="Consolas"/>
+          <w:color w:val="000000"/>
+          <w:sz w:val="20"/>
+          <w:szCs w:val="20"/>
+          <w:lang w:eastAsia="en-IE"/>
+        </w:rPr>
+        <w:t>docker</w:t>
+      </w:r>
+      <w:proofErr w:type="spellEnd"/>
+      <w:r>
+        <w:rPr>
+          <w:rFonts w:ascii="Consolas" w:eastAsia="Times New Roman" w:hAnsi="Consolas" w:cs="Consolas"/>
+          <w:color w:val="000000"/>
+          <w:sz w:val="20"/>
+          <w:szCs w:val="20"/>
+          <w:lang w:eastAsia="en-IE"/>
+        </w:rPr>
+        <w:t xml:space="preserve"> </w:t>
+      </w:r>
+      <w:proofErr w:type="spellStart"/>
+      <w:r>
+        <w:rPr>
+          <w:rFonts w:ascii="Consolas" w:eastAsia="Times New Roman" w:hAnsi="Consolas" w:cs="Consolas"/>
+          <w:color w:val="000000"/>
+          <w:sz w:val="20"/>
+          <w:szCs w:val="20"/>
+          <w:lang w:eastAsia="en-IE"/>
+        </w:rPr>
+        <w:t>ps</w:t>
+      </w:r>
+      <w:proofErr w:type="spellEnd"/>
+      <w:r>
+        <w:rPr>
+          <w:rFonts w:ascii="Consolas" w:eastAsia="Times New Roman" w:hAnsi="Consolas" w:cs="Consolas"/>
+          <w:color w:val="000000"/>
+          <w:sz w:val="20"/>
+          <w:szCs w:val="20"/>
+          <w:lang w:eastAsia="en-IE"/>
+        </w:rPr>
+        <w:t xml:space="preserve"> </w:t>
+      </w:r>
+      <w:r>
+        <w:rPr>
+          <w:rFonts w:ascii="Consolas" w:eastAsia="Times New Roman" w:hAnsi="Consolas" w:cs="Consolas"/>
+          <w:color w:val="666600"/>
+          <w:sz w:val="20"/>
+          <w:szCs w:val="20"/>
+          <w:lang w:eastAsia="en-IE"/>
+        </w:rPr>
+        <w:t>-</w:t>
+      </w:r>
+      <w:r>
+        <w:rPr>
+          <w:rFonts w:ascii="Consolas" w:eastAsia="Times New Roman" w:hAnsi="Consolas" w:cs="Consolas"/>
+          <w:color w:val="000000"/>
+          <w:sz w:val="20"/>
+          <w:szCs w:val="20"/>
+          <w:lang w:eastAsia="en-IE"/>
+        </w:rPr>
+        <w:t xml:space="preserve">a </w:t>
+      </w:r>
+      <w:r>
+        <w:rPr>
+          <w:rFonts w:ascii="Consolas" w:eastAsia="Times New Roman" w:hAnsi="Consolas" w:cs="Consolas"/>
+          <w:color w:val="666600"/>
+          <w:sz w:val="20"/>
+          <w:szCs w:val="20"/>
+          <w:lang w:eastAsia="en-IE"/>
+        </w:rPr>
+        <w:t>-</w:t>
+      </w:r>
+      <w:r>
+        <w:rPr>
+          <w:rFonts w:ascii="Consolas" w:eastAsia="Times New Roman" w:hAnsi="Consolas" w:cs="Consolas"/>
+          <w:color w:val="000000"/>
+          <w:sz w:val="20"/>
+          <w:szCs w:val="20"/>
+          <w:lang w:eastAsia="en-IE"/>
+        </w:rPr>
+        <w:t>q</w:t>
+      </w:r>
+      <w:r>
+        <w:rPr>
+          <w:rFonts w:ascii="Consolas" w:eastAsia="Times New Roman" w:hAnsi="Consolas" w:cs="Consolas"/>
+          <w:color w:val="666600"/>
+          <w:sz w:val="20"/>
+          <w:szCs w:val="20"/>
+          <w:lang w:eastAsia="en-IE"/>
+        </w:rPr>
+        <w:t>)</w:t>
       </w:r>
     </w:p>
     <w:p/>
@@ -2424,6 +2620,66 @@
       <w:u w:val="single"/>
     </w:rPr>
   </w:style>
+  <w:style w:type="paragraph" w:styleId="HTMLPreformatted">
+    <w:name w:val="HTML Preformatted"/>
+    <w:basedOn w:val="Normal"/>
+    <w:link w:val="HTMLPreformattedChar"/>
+    <w:uiPriority w:val="99"/>
+    <w:semiHidden/>
+    <w:unhideWhenUsed/>
+    <w:rsid w:val="00D34B99"/>
+    <w:pPr>
+      <w:tabs>
+        <w:tab w:val="left" w:pos="916"/>
+        <w:tab w:val="left" w:pos="1832"/>
+        <w:tab w:val="left" w:pos="2748"/>
+        <w:tab w:val="left" w:pos="3664"/>
+        <w:tab w:val="left" w:pos="4580"/>
+        <w:tab w:val="left" w:pos="5496"/>
+        <w:tab w:val="left" w:pos="6412"/>
+        <w:tab w:val="left" w:pos="7328"/>
+        <w:tab w:val="left" w:pos="8244"/>
+        <w:tab w:val="left" w:pos="9160"/>
+        <w:tab w:val="left" w:pos="10076"/>
+        <w:tab w:val="left" w:pos="10992"/>
+        <w:tab w:val="left" w:pos="11908"/>
+        <w:tab w:val="left" w:pos="12824"/>
+        <w:tab w:val="left" w:pos="13740"/>
+        <w:tab w:val="left" w:pos="14656"/>
+      </w:tabs>
+      <w:spacing w:after="0" w:line="240" w:lineRule="auto"/>
+    </w:pPr>
+    <w:rPr>
+      <w:rFonts w:ascii="Courier New" w:eastAsia="Times New Roman" w:hAnsi="Courier New" w:cs="Courier New"/>
+      <w:sz w:val="20"/>
+      <w:szCs w:val="20"/>
+      <w:lang w:eastAsia="en-IE"/>
+    </w:rPr>
+  </w:style>
+  <w:style w:type="character" w:customStyle="1" w:styleId="HTMLPreformattedChar">
+    <w:name w:val="HTML Preformatted Char"/>
+    <w:basedOn w:val="DefaultParagraphFont"/>
+    <w:link w:val="HTMLPreformatted"/>
+    <w:uiPriority w:val="99"/>
+    <w:semiHidden/>
+    <w:rsid w:val="00D34B99"/>
+    <w:rPr>
+      <w:rFonts w:ascii="Courier New" w:eastAsia="Times New Roman" w:hAnsi="Courier New" w:cs="Courier New"/>
+      <w:sz w:val="20"/>
+      <w:szCs w:val="20"/>
+      <w:lang w:eastAsia="en-IE"/>
+    </w:rPr>
+  </w:style>
+  <w:style w:type="character" w:customStyle="1" w:styleId="pln">
+    <w:name w:val="pln"/>
+    <w:basedOn w:val="DefaultParagraphFont"/>
+    <w:rsid w:val="00D34B99"/>
+  </w:style>
+  <w:style w:type="character" w:customStyle="1" w:styleId="pun">
+    <w:name w:val="pun"/>
+    <w:basedOn w:val="DefaultParagraphFont"/>
+    <w:rsid w:val="00D34B99"/>
+  </w:style>
 </w:styles>
 </file>
 

</xml_diff>